<commit_message>
Se agregaron datos al script de insertar
</commit_message>
<xml_diff>
--- a/propiedadesCR/src/main/resources/DATA/DATABASE_DATA.docx
+++ b/propiedadesCR/src/main/resources/DATA/DATABASE_DATA.docx
@@ -4,8 +4,7 @@
   <w:body>
     <w:p>
       <w:pPr>
-        <w:pStyle w:val="Body"/>
-        <w:bidi w:val="0"/>
+        <w:pStyle w:val="Body A"/>
       </w:pPr>
       <w:r>
         <w:rPr>
@@ -16,14 +15,15 @@
     </w:p>
     <w:p>
       <w:pPr>
-        <w:pStyle w:val="Body"/>
-        <w:bidi w:val="0"/>
-      </w:pPr>
-    </w:p>
-    <w:p>
-      <w:pPr>
-        <w:pStyle w:val="Body"/>
-        <w:bidi w:val="0"/>
+        <w:pStyle w:val="Body A"/>
+      </w:pPr>
+    </w:p>
+    <w:p>
+      <w:pPr>
+        <w:pStyle w:val="Body A"/>
+        <w:rPr>
+          <w:lang w:val="es-ES_tradnl"/>
+        </w:rPr>
       </w:pPr>
       <w:r>
         <w:rPr>
@@ -35,8 +35,10 @@
     </w:p>
     <w:p>
       <w:pPr>
-        <w:pStyle w:val="Body"/>
-        <w:bidi w:val="0"/>
+        <w:pStyle w:val="Body A"/>
+        <w:rPr>
+          <w:lang w:val="es-ES_tradnl"/>
+        </w:rPr>
       </w:pPr>
       <w:r>
         <w:rPr>
@@ -48,8 +50,10 @@
     </w:p>
     <w:p>
       <w:pPr>
-        <w:pStyle w:val="Body"/>
-        <w:bidi w:val="0"/>
+        <w:pStyle w:val="Body A"/>
+        <w:rPr>
+          <w:lang w:val="es-ES_tradnl"/>
+        </w:rPr>
       </w:pPr>
       <w:r>
         <w:rPr>
@@ -61,14 +65,12 @@
     </w:p>
     <w:p>
       <w:pPr>
-        <w:pStyle w:val="Body"/>
-        <w:bidi w:val="0"/>
-      </w:pPr>
-    </w:p>
-    <w:p>
-      <w:pPr>
-        <w:pStyle w:val="Body"/>
-        <w:bidi w:val="0"/>
+        <w:pStyle w:val="Body A"/>
+      </w:pPr>
+    </w:p>
+    <w:p>
+      <w:pPr>
+        <w:pStyle w:val="Body A"/>
       </w:pPr>
       <w:r>
         <w:rPr>
@@ -79,14 +81,15 @@
     </w:p>
     <w:p>
       <w:pPr>
-        <w:pStyle w:val="Body"/>
-        <w:bidi w:val="0"/>
-      </w:pPr>
-    </w:p>
-    <w:p>
-      <w:pPr>
-        <w:pStyle w:val="Body"/>
-        <w:bidi w:val="0"/>
+        <w:pStyle w:val="Body A"/>
+      </w:pPr>
+    </w:p>
+    <w:p>
+      <w:pPr>
+        <w:pStyle w:val="Body A"/>
+        <w:rPr>
+          <w:lang w:val="es-ES_tradnl"/>
+        </w:rPr>
       </w:pPr>
       <w:r>
         <w:rPr>
@@ -98,8 +101,10 @@
     </w:p>
     <w:p>
       <w:pPr>
-        <w:pStyle w:val="Body"/>
-        <w:bidi w:val="0"/>
+        <w:pStyle w:val="Body A"/>
+        <w:rPr>
+          <w:lang w:val="es-ES_tradnl"/>
+        </w:rPr>
       </w:pPr>
       <w:r>
         <w:rPr>
@@ -111,8 +116,10 @@
     </w:p>
     <w:p>
       <w:pPr>
-        <w:pStyle w:val="Body"/>
-        <w:bidi w:val="0"/>
+        <w:pStyle w:val="Body A"/>
+        <w:rPr>
+          <w:lang w:val="es-ES_tradnl"/>
+        </w:rPr>
       </w:pPr>
       <w:r>
         <w:rPr>
@@ -124,8 +131,10 @@
     </w:p>
     <w:p>
       <w:pPr>
-        <w:pStyle w:val="Body"/>
-        <w:bidi w:val="0"/>
+        <w:pStyle w:val="Body A"/>
+        <w:rPr>
+          <w:lang w:val="es-ES_tradnl"/>
+        </w:rPr>
       </w:pPr>
       <w:r>
         <w:rPr>
@@ -137,8 +146,10 @@
     </w:p>
     <w:p>
       <w:pPr>
-        <w:pStyle w:val="Body"/>
-        <w:bidi w:val="0"/>
+        <w:pStyle w:val="Body A"/>
+        <w:rPr>
+          <w:lang w:val="es-ES_tradnl"/>
+        </w:rPr>
       </w:pPr>
       <w:r>
         <w:rPr>
@@ -150,8 +161,10 @@
     </w:p>
     <w:p>
       <w:pPr>
-        <w:pStyle w:val="Body"/>
-        <w:bidi w:val="0"/>
+        <w:pStyle w:val="Body A"/>
+        <w:rPr>
+          <w:lang w:val="es-ES_tradnl"/>
+        </w:rPr>
       </w:pPr>
       <w:r>
         <w:rPr>
@@ -163,8 +176,7 @@
     </w:p>
     <w:p>
       <w:pPr>
-        <w:pStyle w:val="Body"/>
-        <w:bidi w:val="0"/>
+        <w:pStyle w:val="Body A"/>
       </w:pPr>
       <w:r>
         <w:rPr>
@@ -176,14 +188,9 @@
       <w:r>
         <w:rPr>
           <w:rtl w:val="0"/>
-        </w:rPr>
-        <w:t>L</w:t>
-      </w:r>
-      <w:r>
-        <w:rPr>
-          <w:rtl w:val="0"/>
-        </w:rPr>
-        <w:t>im</w:t>
+          <w:lang w:val="en-US"/>
+        </w:rPr>
+        <w:t>Lim</w:t>
       </w:r>
       <w:r>
         <w:rPr>
@@ -202,14 +209,12 @@
     </w:p>
     <w:p>
       <w:pPr>
-        <w:pStyle w:val="Body"/>
-        <w:bidi w:val="0"/>
-      </w:pPr>
-    </w:p>
-    <w:p>
-      <w:pPr>
-        <w:pStyle w:val="Body"/>
-        <w:bidi w:val="0"/>
+        <w:pStyle w:val="Body A"/>
+      </w:pPr>
+    </w:p>
+    <w:p>
+      <w:pPr>
+        <w:pStyle w:val="Body A"/>
       </w:pPr>
       <w:r>
         <w:rPr>
@@ -220,14 +225,12 @@
     </w:p>
     <w:p>
       <w:pPr>
-        <w:pStyle w:val="Body"/>
-        <w:bidi w:val="0"/>
-      </w:pPr>
-    </w:p>
-    <w:p>
-      <w:pPr>
-        <w:pStyle w:val="Body"/>
-        <w:bidi w:val="0"/>
+        <w:pStyle w:val="Body A"/>
+      </w:pPr>
+    </w:p>
+    <w:p>
+      <w:pPr>
+        <w:pStyle w:val="Body A"/>
       </w:pPr>
       <w:r>
         <w:rPr>
@@ -238,8 +241,7 @@
     </w:p>
     <w:p>
       <w:pPr>
-        <w:pStyle w:val="Body"/>
-        <w:bidi w:val="0"/>
+        <w:pStyle w:val="Body A"/>
       </w:pPr>
       <w:r>
         <w:rPr>
@@ -250,8 +252,7 @@
     </w:p>
     <w:p>
       <w:pPr>
-        <w:pStyle w:val="Body"/>
-        <w:bidi w:val="0"/>
+        <w:pStyle w:val="Body A"/>
       </w:pPr>
       <w:r>
         <w:rPr>
@@ -262,12 +263,12 @@
     </w:p>
     <w:p>
       <w:pPr>
-        <w:pStyle w:val="Body"/>
-        <w:bidi w:val="0"/>
-      </w:pPr>
-      <w:r>
-        <w:rPr>
-          <w:rtl w:val="0"/>
+        <w:pStyle w:val="Body A"/>
+      </w:pPr>
+      <w:r>
+        <w:rPr>
+          <w:rtl w:val="0"/>
+          <w:lang w:val="en-US"/>
         </w:rPr>
         <w:t>INSERT INTO `propiedades_sch`.`tCounties` (`id_county`, `id_province`, `code`, `name`) VALUES ('4', '2', '202', 'San Ram</w:t>
       </w:r>
@@ -288,8 +289,7 @@
     </w:p>
     <w:p>
       <w:pPr>
-        <w:pStyle w:val="Body"/>
-        <w:bidi w:val="0"/>
+        <w:pStyle w:val="Body A"/>
       </w:pPr>
       <w:r>
         <w:rPr>
@@ -300,18 +300,19 @@
     </w:p>
     <w:p>
       <w:pPr>
-        <w:pStyle w:val="Body"/>
-        <w:bidi w:val="0"/>
-      </w:pPr>
-      <w:r>
-        <w:rPr>
-          <w:rtl w:val="0"/>
+        <w:pStyle w:val="Body A"/>
+      </w:pPr>
+      <w:r>
+        <w:rPr>
+          <w:rtl w:val="0"/>
+          <w:lang w:val="en-US"/>
         </w:rPr>
         <w:t>INSERT INTO `propiedades_sch`.`tCounties` (`id_county`, `id_province`, `code`, `name`) VALUES ('6', '3', '302', 'Para</w:t>
       </w:r>
       <w:r>
         <w:rPr>
           <w:rtl w:val="0"/>
+          <w:lang w:val="en-US"/>
         </w:rPr>
         <w:t>í</w:t>
       </w:r>
@@ -325,8 +326,7 @@
     </w:p>
     <w:p>
       <w:pPr>
-        <w:pStyle w:val="Body"/>
-        <w:bidi w:val="0"/>
+        <w:pStyle w:val="Body A"/>
       </w:pPr>
       <w:r>
         <w:rPr>
@@ -337,8 +337,7 @@
     </w:p>
     <w:p>
       <w:pPr>
-        <w:pStyle w:val="Body"/>
-        <w:bidi w:val="0"/>
+        <w:pStyle w:val="Body A"/>
       </w:pPr>
       <w:r>
         <w:rPr>
@@ -349,20 +348,85 @@
     </w:p>
     <w:p>
       <w:pPr>
-        <w:pStyle w:val="Body"/>
-        <w:bidi w:val="0"/>
-      </w:pPr>
-      <w:r>
-        <w:rPr>
-          <w:rtl w:val="0"/>
-        </w:rPr>
-        <w:t>INSERT INTO `propiedades_sch`.`tCounties` (`id_county`, `id_province`, `code`, `name`) VALUES ('9', '4', '404', 'Santa Barbara');</w:t>
+        <w:pStyle w:val="Body A"/>
+      </w:pPr>
+      <w:r>
+        <w:rPr>
+          <w:rtl w:val="0"/>
+        </w:rPr>
+        <w:t>INSERT INTO `propiedades_sch`.`tCounties` (`id_county`, `id_province`, `code`, `name`) VALUES ('9', '4', '404', 'Santa Barbara</w:t>
+      </w:r>
+      <w:r>
+        <w:rPr>
+          <w:rtl w:val="0"/>
+        </w:rPr>
+        <w:t>’</w:t>
+      </w:r>
+      <w:r>
+        <w:rPr>
+          <w:rtl w:val="0"/>
+        </w:rPr>
+        <w:t>);</w:t>
+      </w:r>
+    </w:p>
+    <w:p>
+      <w:pPr>
+        <w:pStyle w:val="Body A"/>
+      </w:pPr>
+    </w:p>
+    <w:p>
+      <w:pPr>
+        <w:pStyle w:val="Body A"/>
+      </w:pPr>
+      <w:r>
+        <w:rPr>
+          <w:rtl w:val="0"/>
+        </w:rPr>
+        <w:t>#Bancos</w:t>
+      </w:r>
+    </w:p>
+    <w:p>
+      <w:pPr>
+        <w:pStyle w:val="Body A"/>
+      </w:pPr>
+    </w:p>
+    <w:p>
+      <w:pPr>
+        <w:pStyle w:val="Body A"/>
+      </w:pPr>
+      <w:r>
+        <w:rPr>
+          <w:rtl w:val="0"/>
+        </w:rPr>
+        <w:t>INSERT INTO `propiedades_sch`.`tBank` (`id_bank`, `name`) VALUES ('1', 'Banco de Costa Rica');</w:t>
+      </w:r>
+    </w:p>
+    <w:p>
+      <w:pPr>
+        <w:pStyle w:val="Body A"/>
+      </w:pPr>
+      <w:r>
+        <w:rPr>
+          <w:rtl w:val="0"/>
+        </w:rPr>
+        <w:t>INSERT INTO `propiedades_sch`.`tBank` (`id_bank`, `name`) VALUES ('2', 'Banco Nacional');</w:t>
+      </w:r>
+    </w:p>
+    <w:p>
+      <w:pPr>
+        <w:pStyle w:val="Body A"/>
+      </w:pPr>
+      <w:r>
+        <w:rPr>
+          <w:rtl w:val="0"/>
+        </w:rPr>
+        <w:t>INSERT INTO `propiedades_sch`.`tBank` (`id_bank`, `name`) VALUES ('3', 'BAC');</w:t>
       </w:r>
     </w:p>
     <w:sectPr>
       <w:headerReference w:type="default" r:id="rId4"/>
       <w:footerReference w:type="default" r:id="rId5"/>
-      <w:pgSz w:w="11906" w:h="16838" w:orient="portrait"/>
+      <w:pgSz w:w="11900" w:h="16840" w:orient="portrait"/>
       <w:pgMar w:top="1134" w:right="1134" w:bottom="1134" w:left="1134" w:header="709" w:footer="850"/>
       <w:bidi w:val="0"/>
     </w:sectPr>
@@ -373,6 +437,10 @@
 <file path=word/footer1.xml><?xml version="1.0" encoding="utf-8"?>
 <w:ftr xmlns:r="http://schemas.openxmlformats.org/officeDocument/2006/relationships" xmlns:wp="http://schemas.openxmlformats.org/drawingml/2006/wordprocessingDrawing" xmlns:w="http://schemas.openxmlformats.org/wordprocessingml/2006/main" xmlns:w10="urn:schemas-microsoft-com:office:word" xmlns:w14="http://schemas.microsoft.com/office/word/2010/wordml" xmlns:wps="http://schemas.microsoft.com/office/word/2010/wordprocessingShape" xmlns:wpg="http://schemas.microsoft.com/office/word/2010/wordprocessingGroup" xmlns:mc="http://schemas.openxmlformats.org/markup-compatibility/2006" xmlns:v="urn:schemas-microsoft-com:vml" xmlns:o="urn:schemas-microsoft-com:office:office" mc:Ignorable="w14">
   <w:p>
+    <w:pPr>
+      <w:pStyle w:val="Header &amp; Footer"/>
+      <w:bidi w:val="0"/>
+    </w:pPr>
     <w:r/>
   </w:p>
 </w:ftr>
@@ -381,6 +449,10 @@
 <file path=word/header1.xml><?xml version="1.0" encoding="utf-8"?>
 <w:hdr xmlns:r="http://schemas.openxmlformats.org/officeDocument/2006/relationships" xmlns:wp="http://schemas.openxmlformats.org/drawingml/2006/wordprocessingDrawing" xmlns:w="http://schemas.openxmlformats.org/wordprocessingml/2006/main" xmlns:w10="urn:schemas-microsoft-com:office:word" xmlns:w14="http://schemas.microsoft.com/office/word/2010/wordml" xmlns:wps="http://schemas.microsoft.com/office/word/2010/wordprocessingShape" xmlns:wpg="http://schemas.microsoft.com/office/word/2010/wordprocessingGroup" xmlns:mc="http://schemas.openxmlformats.org/markup-compatibility/2006" xmlns:v="urn:schemas-microsoft-com:vml" xmlns:o="urn:schemas-microsoft-com:office:office" mc:Ignorable="w14">
   <w:p>
+    <w:pPr>
+      <w:pStyle w:val="Header &amp; Footer"/>
+      <w:bidi w:val="0"/>
+    </w:pPr>
     <w:r/>
   </w:p>
 </w:hdr>
@@ -493,9 +565,49 @@
     <w:next w:val="No List"/>
     <w:pPr/>
   </w:style>
-  <w:style w:type="paragraph" w:styleId="Body">
-    <w:name w:val="Body"/>
-    <w:next w:val="Body"/>
+  <w:style w:type="paragraph" w:styleId="Header &amp; Footer">
+    <w:name w:val="Header &amp; Footer"/>
+    <w:next w:val="Header &amp; Footer"/>
+    <w:pPr>
+      <w:keepNext w:val="0"/>
+      <w:keepLines w:val="0"/>
+      <w:pageBreakBefore w:val="0"/>
+      <w:widowControl w:val="1"/>
+      <w:shd w:val="clear" w:color="auto" w:fill="auto"/>
+      <w:tabs>
+        <w:tab w:val="right" w:pos="9020"/>
+      </w:tabs>
+      <w:suppressAutoHyphens w:val="0"/>
+      <w:bidi w:val="0"/>
+      <w:spacing w:before="0" w:after="0" w:line="240" w:lineRule="auto"/>
+      <w:ind w:left="0" w:right="0" w:firstLine="0"/>
+      <w:jc w:val="left"/>
+      <w:outlineLvl w:val="9"/>
+    </w:pPr>
+    <w:rPr>
+      <w:rFonts w:ascii="Helvetica" w:cs="Arial Unicode MS" w:hAnsi="Helvetica" w:eastAsia="Arial Unicode MS"/>
+      <w:b w:val="0"/>
+      <w:bCs w:val="0"/>
+      <w:i w:val="0"/>
+      <w:iCs w:val="0"/>
+      <w:caps w:val="0"/>
+      <w:smallCaps w:val="0"/>
+      <w:strike w:val="0"/>
+      <w:dstrike w:val="0"/>
+      <w:outline w:val="0"/>
+      <w:color w:val="000000"/>
+      <w:spacing w:val="0"/>
+      <w:kern w:val="0"/>
+      <w:position w:val="0"/>
+      <w:sz w:val="24"/>
+      <w:szCs w:val="24"/>
+      <w:u w:val="none"/>
+      <w:vertAlign w:val="baseline"/>
+    </w:rPr>
+  </w:style>
+  <w:style w:type="paragraph" w:styleId="Body A">
+    <w:name w:val="Body A"/>
+    <w:next w:val="Body A"/>
     <w:pPr>
       <w:keepNext w:val="0"/>
       <w:keepLines w:val="0"/>
@@ -526,7 +638,7 @@
       <w:position w:val="0"/>
       <w:sz w:val="22"/>
       <w:szCs w:val="22"/>
-      <w:u w:val="none"/>
+      <w:u w:val="none" w:color="000000"/>
       <w:vertAlign w:val="baseline"/>
       <w:lang w:val="en-US"/>
     </w:rPr>
@@ -545,10 +657,10 @@
         <a:srgbClr val="FFFFFF"/>
       </a:lt1>
       <a:dk2>
-        <a:srgbClr val="404040"/>
+        <a:srgbClr val="A7A7A7"/>
       </a:dk2>
       <a:lt2>
-        <a:srgbClr val="BFBFBF"/>
+        <a:srgbClr val="535353"/>
       </a:lt2>
       <a:accent1>
         <a:srgbClr val="499BC9"/>
@@ -742,14 +854,15 @@
   <a:objectDefaults>
     <a:spDef>
       <a:spPr>
-        <a:blipFill rotWithShape="1">
-          <a:blip r:embed="rId1"/>
-          <a:srcRect l="0" t="0" r="0" b="0"/>
-          <a:tile tx="0" ty="0" sx="100000" sy="100000" flip="none" algn="tl"/>
-        </a:blipFill>
-        <a:ln w="12700" cap="flat">
-          <a:noFill/>
-          <a:miter lim="400000"/>
+        <a:solidFill>
+          <a:srgbClr val="FFFFFF"/>
+        </a:solidFill>
+        <a:ln w="25400" cap="flat">
+          <a:solidFill>
+            <a:schemeClr val="accent1"/>
+          </a:solidFill>
+          <a:prstDash val="solid"/>
+          <a:round/>
         </a:ln>
         <a:effectLst>
           <a:outerShdw sx="100000" sy="100000" kx="0" ky="0" algn="b" rotWithShape="0" blurRad="38100" dist="25400" dir="5400000">
@@ -764,35 +877,29 @@
         <a:spAutoFit/>
       </a:bodyPr>
       <a:lstStyle>
-        <a:defPPr marL="0" marR="0" indent="0" algn="ctr" defTabSz="457200" rtl="0" fontAlgn="auto" latinLnBrk="0" hangingPunct="0">
-          <a:lnSpc>
-            <a:spcPct val="100000"/>
-          </a:lnSpc>
-          <a:spcBef>
-            <a:spcPts val="0"/>
-          </a:spcBef>
-          <a:spcAft>
-            <a:spcPts val="0"/>
-          </a:spcAft>
-          <a:buClrTx/>
-          <a:buSzTx/>
-          <a:buFontTx/>
-          <a:buNone/>
-          <a:tabLst/>
-          <a:defRPr b="0" baseline="0" cap="none" i="0" spc="0" strike="noStrike" sz="1200" u="none" kumimoji="0" normalizeH="0">
-            <a:ln>
-              <a:noFill/>
-            </a:ln>
-            <a:solidFill>
-              <a:srgbClr val="FFFFFF"/>
-            </a:solidFill>
-            <a:effectLst>
-              <a:outerShdw sx="100000" sy="100000" kx="0" ky="0" algn="b" rotWithShape="0" blurRad="25400" dist="23998" dir="2700000">
-                <a:srgbClr val="000000">
-                  <a:alpha val="31034"/>
-                </a:srgbClr>
-              </a:outerShdw>
-            </a:effectLst>
+        <a:defPPr marL="0" marR="0" indent="0" algn="l" defTabSz="914400" rtl="0" fontAlgn="auto" latinLnBrk="0" hangingPunct="0">
+          <a:lnSpc>
+            <a:spcPct val="100000"/>
+          </a:lnSpc>
+          <a:spcBef>
+            <a:spcPts val="0"/>
+          </a:spcBef>
+          <a:spcAft>
+            <a:spcPts val="0"/>
+          </a:spcAft>
+          <a:buClrTx/>
+          <a:buSzTx/>
+          <a:buFontTx/>
+          <a:buNone/>
+          <a:tabLst/>
+          <a:defRPr b="0" baseline="0" cap="none" i="0" spc="0" strike="noStrike" sz="1800" u="none" kumimoji="0" normalizeH="0">
+            <a:ln>
+              <a:noFill/>
+            </a:ln>
+            <a:solidFill>
+              <a:srgbClr val="000000"/>
+            </a:solidFill>
+            <a:effectLst/>
             <a:uFillTx/>
             <a:latin typeface="+mn-lt"/>
             <a:ea typeface="+mn-ea"/>
@@ -1045,14 +1152,20 @@
     <a:lnDef>
       <a:spPr>
         <a:noFill/>
-        <a:ln w="6350" cap="flat">
+        <a:ln w="25400" cap="flat">
           <a:solidFill>
-            <a:srgbClr val="000000"/>
+            <a:schemeClr val="accent1"/>
           </a:solidFill>
           <a:prstDash val="solid"/>
-          <a:miter lim="400000"/>
+          <a:round/>
         </a:ln>
-        <a:effectLst/>
+        <a:effectLst>
+          <a:outerShdw sx="100000" sy="100000" kx="0" ky="0" algn="b" rotWithShape="0" blurRad="38100" dist="25400" dir="5400000">
+            <a:srgbClr val="000000">
+              <a:alpha val="50000"/>
+            </a:srgbClr>
+          </a:outerShdw>
+        </a:effectLst>
         <a:sp3d/>
       </a:spPr>
       <a:bodyPr rot="0" spcFirstLastPara="1" vertOverflow="overflow" horzOverflow="overflow" vert="horz" wrap="square" lIns="91439" tIns="45719" rIns="91439" bIns="45719" numCol="1" spcCol="38100" rtlCol="0" anchor="t" upright="0">
@@ -1341,22 +1454,22 @@
         <a:spAutoFit/>
       </a:bodyPr>
       <a:lstStyle>
-        <a:defPPr marL="0" marR="0" indent="0" algn="l" defTabSz="457200" rtl="0" fontAlgn="auto" latinLnBrk="0" hangingPunct="0">
-          <a:lnSpc>
-            <a:spcPct val="100000"/>
-          </a:lnSpc>
-          <a:spcBef>
-            <a:spcPts val="0"/>
-          </a:spcBef>
-          <a:spcAft>
-            <a:spcPts val="0"/>
-          </a:spcAft>
-          <a:buClrTx/>
-          <a:buSzTx/>
-          <a:buFontTx/>
-          <a:buNone/>
-          <a:tabLst/>
-          <a:defRPr b="0" baseline="0" cap="none" i="0" spc="0" strike="noStrike" sz="1100" u="none" kumimoji="0" normalizeH="0">
+        <a:defPPr marL="0" marR="0" indent="0" algn="l" defTabSz="914400" rtl="0" fontAlgn="auto" latinLnBrk="0" hangingPunct="0">
+          <a:lnSpc>
+            <a:spcPct val="100000"/>
+          </a:lnSpc>
+          <a:spcBef>
+            <a:spcPts val="0"/>
+          </a:spcBef>
+          <a:spcAft>
+            <a:spcPts val="0"/>
+          </a:spcAft>
+          <a:buClrTx/>
+          <a:buSzTx/>
+          <a:buFontTx/>
+          <a:buNone/>
+          <a:tabLst/>
+          <a:defRPr b="0" baseline="0" cap="none" i="0" spc="0" strike="noStrike" sz="1800" u="none" kumimoji="0" normalizeH="0">
             <a:ln>
               <a:noFill/>
             </a:ln>

</xml_diff>

<commit_message>
Cambios en base de datos, ademas se agrego datos al script
</commit_message>
<xml_diff>
--- a/propiedadesCR/src/main/resources/DATA/DATABASE_DATA.docx
+++ b/propiedadesCR/src/main/resources/DATA/DATABASE_DATA.docx
@@ -21,14 +21,10 @@
     <w:p>
       <w:pPr>
         <w:pStyle w:val="Body A"/>
-        <w:rPr>
-          <w:lang w:val="es-ES_tradnl"/>
-        </w:rPr>
-      </w:pPr>
-      <w:r>
-        <w:rPr>
-          <w:rtl w:val="0"/>
-          <w:lang w:val="es-ES_tradnl"/>
+      </w:pPr>
+      <w:r>
+        <w:rPr>
+          <w:rtl w:val="0"/>
         </w:rPr>
         <w:t>INSERT INTO `propiedades_sch`.`tRoles` (`id_role`, `rol_name`, `active`) VALUES ('1', 'Administrador', 1);</w:t>
       </w:r>
@@ -36,14 +32,10 @@
     <w:p>
       <w:pPr>
         <w:pStyle w:val="Body A"/>
-        <w:rPr>
-          <w:lang w:val="es-ES_tradnl"/>
-        </w:rPr>
-      </w:pPr>
-      <w:r>
-        <w:rPr>
-          <w:rtl w:val="0"/>
-          <w:lang w:val="es-ES_tradnl"/>
+      </w:pPr>
+      <w:r>
+        <w:rPr>
+          <w:rtl w:val="0"/>
         </w:rPr>
         <w:t>INSERT INTO `propiedades_sch`.`tRoles` (`id_role`, `rol_name`, `active`) VALUES ('2', 'Comprador', 1);</w:t>
       </w:r>
@@ -51,14 +43,10 @@
     <w:p>
       <w:pPr>
         <w:pStyle w:val="Body A"/>
-        <w:rPr>
-          <w:lang w:val="es-ES_tradnl"/>
-        </w:rPr>
-      </w:pPr>
-      <w:r>
-        <w:rPr>
-          <w:rtl w:val="0"/>
-          <w:lang w:val="es-ES_tradnl"/>
+      </w:pPr>
+      <w:r>
+        <w:rPr>
+          <w:rtl w:val="0"/>
         </w:rPr>
         <w:t>INSERT INTO `propiedades_sch`.`tRoles` (`id_role`, `rol_name`, `active`) VALUES ('3', 'Vendedor', 1);</w:t>
       </w:r>
@@ -87,14 +75,10 @@
     <w:p>
       <w:pPr>
         <w:pStyle w:val="Body A"/>
-        <w:rPr>
-          <w:lang w:val="es-ES_tradnl"/>
-        </w:rPr>
-      </w:pPr>
-      <w:r>
-        <w:rPr>
-          <w:rtl w:val="0"/>
-          <w:lang w:val="es-ES_tradnl"/>
+      </w:pPr>
+      <w:r>
+        <w:rPr>
+          <w:rtl w:val="0"/>
         </w:rPr>
         <w:t>INSERT INTO `propiedades_sch`.`tProvinces` (`id_province`, `code`, `name`) VALUES ('1', '1', 'San Jose');</w:t>
       </w:r>
@@ -102,14 +86,10 @@
     <w:p>
       <w:pPr>
         <w:pStyle w:val="Body A"/>
-        <w:rPr>
-          <w:lang w:val="es-ES_tradnl"/>
-        </w:rPr>
-      </w:pPr>
-      <w:r>
-        <w:rPr>
-          <w:rtl w:val="0"/>
-          <w:lang w:val="es-ES_tradnl"/>
+      </w:pPr>
+      <w:r>
+        <w:rPr>
+          <w:rtl w:val="0"/>
         </w:rPr>
         <w:t>INSERT INTO `propiedades_sch`.`tProvinces` (`id_province`, `code`, `name`) VALUES ('2', '2', 'Alajuela');</w:t>
       </w:r>
@@ -117,14 +97,10 @@
     <w:p>
       <w:pPr>
         <w:pStyle w:val="Body A"/>
-        <w:rPr>
-          <w:lang w:val="es-ES_tradnl"/>
-        </w:rPr>
-      </w:pPr>
-      <w:r>
-        <w:rPr>
-          <w:rtl w:val="0"/>
-          <w:lang w:val="es-ES_tradnl"/>
+      </w:pPr>
+      <w:r>
+        <w:rPr>
+          <w:rtl w:val="0"/>
         </w:rPr>
         <w:t>INSERT INTO `propiedades_sch`.`tProvinces` (`id_province`, `code`, `name`) VALUES ('3', '3', 'Cartago');</w:t>
       </w:r>
@@ -132,14 +108,10 @@
     <w:p>
       <w:pPr>
         <w:pStyle w:val="Body A"/>
-        <w:rPr>
-          <w:lang w:val="es-ES_tradnl"/>
-        </w:rPr>
-      </w:pPr>
-      <w:r>
-        <w:rPr>
-          <w:rtl w:val="0"/>
-          <w:lang w:val="es-ES_tradnl"/>
+      </w:pPr>
+      <w:r>
+        <w:rPr>
+          <w:rtl w:val="0"/>
         </w:rPr>
         <w:t>INSERT INTO `propiedades_sch`.`tProvinces` (`id_province`, `code`, `name`) VALUES ('4', '4', 'Heredia');</w:t>
       </w:r>
@@ -147,14 +119,10 @@
     <w:p>
       <w:pPr>
         <w:pStyle w:val="Body A"/>
-        <w:rPr>
-          <w:lang w:val="es-ES_tradnl"/>
-        </w:rPr>
-      </w:pPr>
-      <w:r>
-        <w:rPr>
-          <w:rtl w:val="0"/>
-          <w:lang w:val="es-ES_tradnl"/>
+      </w:pPr>
+      <w:r>
+        <w:rPr>
+          <w:rtl w:val="0"/>
         </w:rPr>
         <w:t>INSERT INTO `propiedades_sch`.`tProvinces` (`id_province`, `code`, `name`) VALUES ('5', '5', 'Guanacaste');</w:t>
       </w:r>
@@ -162,14 +130,10 @@
     <w:p>
       <w:pPr>
         <w:pStyle w:val="Body A"/>
-        <w:rPr>
-          <w:lang w:val="es-ES_tradnl"/>
-        </w:rPr>
-      </w:pPr>
-      <w:r>
-        <w:rPr>
-          <w:rtl w:val="0"/>
-          <w:lang w:val="es-ES_tradnl"/>
+      </w:pPr>
+      <w:r>
+        <w:rPr>
+          <w:rtl w:val="0"/>
         </w:rPr>
         <w:t>INSERT INTO `propiedades_sch`.`tProvinces` (`id_province`, `code`, `name`) VALUES ('6', '6', 'Puntarenas');</w:t>
       </w:r>
@@ -181,28 +145,18 @@
       <w:r>
         <w:rPr>
           <w:rtl w:val="0"/>
-          <w:lang w:val="es-ES_tradnl"/>
-        </w:rPr>
-        <w:t>INSERT INTO `propiedades_sch`.`tProvinces` (`id_province`, `code`, `name`) VALUES ('7', '7', '</w:t>
-      </w:r>
-      <w:r>
-        <w:rPr>
-          <w:rtl w:val="0"/>
-          <w:lang w:val="en-US"/>
-        </w:rPr>
-        <w:t>Lim</w:t>
-      </w:r>
-      <w:r>
-        <w:rPr>
-          <w:rtl w:val="0"/>
-          <w:lang w:val="es-ES_tradnl"/>
+        </w:rPr>
+        <w:t>INSERT INTO `propiedades_sch`.`tProvinces` (`id_province`, `code`, `name`) VALUES ('7', '7', 'Lim</w:t>
+      </w:r>
+      <w:r>
+        <w:rPr>
+          <w:rtl w:val="0"/>
         </w:rPr>
         <w:t>ó</w:t>
       </w:r>
       <w:r>
         <w:rPr>
           <w:rtl w:val="0"/>
-          <w:lang w:val="it-IT"/>
         </w:rPr>
         <w:t>n');</w:t>
       </w:r>
@@ -268,21 +222,18 @@
       <w:r>
         <w:rPr>
           <w:rtl w:val="0"/>
-          <w:lang w:val="en-US"/>
         </w:rPr>
         <w:t>INSERT INTO `propiedades_sch`.`tCounties` (`id_county`, `id_province`, `code`, `name`) VALUES ('4', '2', '202', 'San Ram</w:t>
       </w:r>
       <w:r>
         <w:rPr>
           <w:rtl w:val="0"/>
-          <w:lang w:val="es-ES_tradnl"/>
         </w:rPr>
         <w:t>ó</w:t>
       </w:r>
       <w:r>
         <w:rPr>
           <w:rtl w:val="0"/>
-          <w:lang w:val="it-IT"/>
         </w:rPr>
         <w:t>n');</w:t>
       </w:r>
@@ -305,21 +256,18 @@
       <w:r>
         <w:rPr>
           <w:rtl w:val="0"/>
-          <w:lang w:val="en-US"/>
         </w:rPr>
         <w:t>INSERT INTO `propiedades_sch`.`tCounties` (`id_county`, `id_province`, `code`, `name`) VALUES ('6', '3', '302', 'Para</w:t>
       </w:r>
       <w:r>
         <w:rPr>
           <w:rtl w:val="0"/>
-          <w:lang w:val="en-US"/>
         </w:rPr>
         <w:t>í</w:t>
       </w:r>
       <w:r>
         <w:rPr>
           <w:rtl w:val="0"/>
-          <w:lang w:val="es-ES_tradnl"/>
         </w:rPr>
         <w:t>so');</w:t>
       </w:r>
@@ -382,6 +330,646 @@
         <w:rPr>
           <w:rtl w:val="0"/>
         </w:rPr>
+        <w:t>#Distritos</w:t>
+      </w:r>
+    </w:p>
+    <w:p>
+      <w:pPr>
+        <w:pStyle w:val="Body A"/>
+      </w:pPr>
+    </w:p>
+    <w:p>
+      <w:pPr>
+        <w:pStyle w:val="Body A"/>
+      </w:pPr>
+      <w:r>
+        <w:rPr>
+          <w:rtl w:val="0"/>
+        </w:rPr>
+        <w:t xml:space="preserve">INSERT INTO `propiedades_sch`.`tdistricts` (`id_disctrict`, `id_county`, `code`, `name`) VALUES </w:t>
+      </w:r>
+    </w:p>
+    <w:p>
+      <w:pPr>
+        <w:pStyle w:val="Body A"/>
+      </w:pPr>
+    </w:p>
+    <w:p>
+      <w:pPr>
+        <w:pStyle w:val="Body A"/>
+      </w:pPr>
+      <w:r>
+        <w:rPr>
+          <w:rtl w:val="0"/>
+        </w:rPr>
+        <w:t>('1', '1', '10901', 'Santa Ana');</w:t>
+      </w:r>
+    </w:p>
+    <w:p>
+      <w:pPr>
+        <w:pStyle w:val="Body A"/>
+      </w:pPr>
+    </w:p>
+    <w:p>
+      <w:pPr>
+        <w:pStyle w:val="Body A"/>
+      </w:pPr>
+      <w:r>
+        <w:rPr>
+          <w:rtl w:val="0"/>
+        </w:rPr>
+        <w:t xml:space="preserve">INSERT INTO `propiedades_sch`.`tdistricts` (`id_disctrict`, `id_county`, `code`, `name`) VALUES </w:t>
+      </w:r>
+    </w:p>
+    <w:p>
+      <w:pPr>
+        <w:pStyle w:val="Body A"/>
+      </w:pPr>
+    </w:p>
+    <w:p>
+      <w:pPr>
+        <w:pStyle w:val="Body A"/>
+      </w:pPr>
+      <w:r>
+        <w:rPr>
+          <w:rtl w:val="0"/>
+        </w:rPr>
+        <w:t>('2', '1', '10902', 'Salitral');</w:t>
+      </w:r>
+    </w:p>
+    <w:p>
+      <w:pPr>
+        <w:pStyle w:val="Body A"/>
+      </w:pPr>
+    </w:p>
+    <w:p>
+      <w:pPr>
+        <w:pStyle w:val="Body A"/>
+      </w:pPr>
+      <w:r>
+        <w:rPr>
+          <w:rtl w:val="0"/>
+        </w:rPr>
+        <w:t xml:space="preserve">INSERT INTO `propiedades_sch`.`tdistricts` (`id_disctrict`, `id_county`, `code`, `name`) VALUES </w:t>
+      </w:r>
+    </w:p>
+    <w:p>
+      <w:pPr>
+        <w:pStyle w:val="Body A"/>
+      </w:pPr>
+    </w:p>
+    <w:p>
+      <w:pPr>
+        <w:pStyle w:val="Body A"/>
+      </w:pPr>
+      <w:r>
+        <w:rPr>
+          <w:rtl w:val="0"/>
+        </w:rPr>
+        <w:t>('3', '2', '11101', 'San Isidro');</w:t>
+      </w:r>
+    </w:p>
+    <w:p>
+      <w:pPr>
+        <w:pStyle w:val="Body A"/>
+      </w:pPr>
+    </w:p>
+    <w:p>
+      <w:pPr>
+        <w:pStyle w:val="Body A"/>
+      </w:pPr>
+      <w:r>
+        <w:rPr>
+          <w:rtl w:val="0"/>
+        </w:rPr>
+        <w:t xml:space="preserve">INSERT INTO `propiedades_sch`.`tdistricts` (`id_disctrict`, `id_county`, `code`, `name`) VALUES </w:t>
+      </w:r>
+    </w:p>
+    <w:p>
+      <w:pPr>
+        <w:pStyle w:val="Body A"/>
+      </w:pPr>
+    </w:p>
+    <w:p>
+      <w:pPr>
+        <w:pStyle w:val="Body A"/>
+      </w:pPr>
+      <w:r>
+        <w:rPr>
+          <w:rtl w:val="0"/>
+        </w:rPr>
+        <w:t>('4', '2', '11102', 'San Rafael');</w:t>
+      </w:r>
+    </w:p>
+    <w:p>
+      <w:pPr>
+        <w:pStyle w:val="Body A"/>
+      </w:pPr>
+    </w:p>
+    <w:p>
+      <w:pPr>
+        <w:pStyle w:val="Body A"/>
+      </w:pPr>
+      <w:r>
+        <w:rPr>
+          <w:rtl w:val="0"/>
+        </w:rPr>
+        <w:t xml:space="preserve">INSERT INTO `propiedades_sch`.`tdistricts` (`id_disctrict`, `id_county`, `code`, `name`) VALUES </w:t>
+      </w:r>
+    </w:p>
+    <w:p>
+      <w:pPr>
+        <w:pStyle w:val="Body A"/>
+      </w:pPr>
+    </w:p>
+    <w:p>
+      <w:pPr>
+        <w:pStyle w:val="Body A"/>
+      </w:pPr>
+      <w:r>
+        <w:rPr>
+          <w:rtl w:val="0"/>
+        </w:rPr>
+        <w:t>('5', '3', '11301', 'San Juan');</w:t>
+      </w:r>
+    </w:p>
+    <w:p>
+      <w:pPr>
+        <w:pStyle w:val="Body A"/>
+      </w:pPr>
+    </w:p>
+    <w:p>
+      <w:pPr>
+        <w:pStyle w:val="Body A"/>
+      </w:pPr>
+      <w:r>
+        <w:rPr>
+          <w:rtl w:val="0"/>
+        </w:rPr>
+        <w:t xml:space="preserve">INSERT INTO `propiedades_sch`.`tdistricts` (`id_disctrict`, `id_county`, `code`, `name`) VALUES </w:t>
+      </w:r>
+    </w:p>
+    <w:p>
+      <w:pPr>
+        <w:pStyle w:val="Body A"/>
+      </w:pPr>
+    </w:p>
+    <w:p>
+      <w:pPr>
+        <w:pStyle w:val="Body A"/>
+      </w:pPr>
+      <w:r>
+        <w:rPr>
+          <w:rtl w:val="0"/>
+        </w:rPr>
+        <w:t>('6', '3', '11302', 'Cinco Esquinas');</w:t>
+      </w:r>
+    </w:p>
+    <w:p>
+      <w:pPr>
+        <w:pStyle w:val="Body A"/>
+      </w:pPr>
+    </w:p>
+    <w:p>
+      <w:pPr>
+        <w:pStyle w:val="Body A"/>
+      </w:pPr>
+      <w:r>
+        <w:rPr>
+          <w:rtl w:val="0"/>
+        </w:rPr>
+        <w:t xml:space="preserve">INSERT INTO `propiedades_sch`.`tdistricts` (`id_disctrict`, `id_county`, `code`, `name`) VALUES </w:t>
+      </w:r>
+    </w:p>
+    <w:p>
+      <w:pPr>
+        <w:pStyle w:val="Body A"/>
+      </w:pPr>
+    </w:p>
+    <w:p>
+      <w:pPr>
+        <w:pStyle w:val="Body A"/>
+      </w:pPr>
+      <w:r>
+        <w:rPr>
+          <w:rtl w:val="0"/>
+        </w:rPr>
+        <w:t>('7', '4', '20201', 'San Ram</w:t>
+      </w:r>
+      <w:r>
+        <w:rPr>
+          <w:rtl w:val="0"/>
+        </w:rPr>
+        <w:t>ó</w:t>
+      </w:r>
+      <w:r>
+        <w:rPr>
+          <w:rtl w:val="0"/>
+        </w:rPr>
+        <w:t>n');</w:t>
+      </w:r>
+    </w:p>
+    <w:p>
+      <w:pPr>
+        <w:pStyle w:val="Body A"/>
+      </w:pPr>
+    </w:p>
+    <w:p>
+      <w:pPr>
+        <w:pStyle w:val="Body A"/>
+      </w:pPr>
+      <w:r>
+        <w:rPr>
+          <w:rtl w:val="0"/>
+        </w:rPr>
+        <w:t xml:space="preserve">INSERT INTO `propiedades_sch`.`tdistricts` (`id_disctrict`, `id_county`, `code`, `name`) VALUES </w:t>
+      </w:r>
+    </w:p>
+    <w:p>
+      <w:pPr>
+        <w:pStyle w:val="Body A"/>
+      </w:pPr>
+    </w:p>
+    <w:p>
+      <w:pPr>
+        <w:pStyle w:val="Body A"/>
+      </w:pPr>
+      <w:r>
+        <w:rPr>
+          <w:rtl w:val="0"/>
+        </w:rPr>
+        <w:t>('8', '4', '20202', 'Santiago');</w:t>
+      </w:r>
+    </w:p>
+    <w:p>
+      <w:pPr>
+        <w:pStyle w:val="Body A"/>
+      </w:pPr>
+    </w:p>
+    <w:p>
+      <w:pPr>
+        <w:pStyle w:val="Body A"/>
+      </w:pPr>
+      <w:r>
+        <w:rPr>
+          <w:rtl w:val="0"/>
+        </w:rPr>
+        <w:t xml:space="preserve">INSERT INTO `propiedades_sch`.`tdistricts` (`id_disctrict`, `id_county`, `code`, `name`) VALUES </w:t>
+      </w:r>
+    </w:p>
+    <w:p>
+      <w:pPr>
+        <w:pStyle w:val="Body A"/>
+      </w:pPr>
+    </w:p>
+    <w:p>
+      <w:pPr>
+        <w:pStyle w:val="Body A"/>
+      </w:pPr>
+      <w:r>
+        <w:rPr>
+          <w:rtl w:val="0"/>
+        </w:rPr>
+        <w:t>('9', '5', '20501', 'Atenas');</w:t>
+      </w:r>
+    </w:p>
+    <w:p>
+      <w:pPr>
+        <w:pStyle w:val="Body A"/>
+      </w:pPr>
+    </w:p>
+    <w:p>
+      <w:pPr>
+        <w:pStyle w:val="Body A"/>
+      </w:pPr>
+      <w:r>
+        <w:rPr>
+          <w:rtl w:val="0"/>
+        </w:rPr>
+        <w:t xml:space="preserve">INSERT INTO `propiedades_sch`.`tdistricts` (`id_disctrict`, `id_county`, `code`, `name`) VALUES </w:t>
+      </w:r>
+    </w:p>
+    <w:p>
+      <w:pPr>
+        <w:pStyle w:val="Body A"/>
+      </w:pPr>
+    </w:p>
+    <w:p>
+      <w:pPr>
+        <w:pStyle w:val="Body A"/>
+      </w:pPr>
+      <w:r>
+        <w:rPr>
+          <w:rtl w:val="0"/>
+        </w:rPr>
+        <w:t>('10', '5', '20502', 'Jes</w:t>
+      </w:r>
+      <w:r>
+        <w:rPr>
+          <w:rtl w:val="0"/>
+        </w:rPr>
+        <w:t>ú</w:t>
+      </w:r>
+      <w:r>
+        <w:rPr>
+          <w:rtl w:val="0"/>
+        </w:rPr>
+        <w:t>s');</w:t>
+      </w:r>
+    </w:p>
+    <w:p>
+      <w:pPr>
+        <w:pStyle w:val="Body A"/>
+      </w:pPr>
+    </w:p>
+    <w:p>
+      <w:pPr>
+        <w:pStyle w:val="Body A"/>
+      </w:pPr>
+      <w:r>
+        <w:rPr>
+          <w:rtl w:val="0"/>
+        </w:rPr>
+        <w:t xml:space="preserve">INSERT INTO `propiedades_sch`.`tdistricts` (`id_disctrict`, `id_county`, `code`, `name`) VALUES </w:t>
+      </w:r>
+    </w:p>
+    <w:p>
+      <w:pPr>
+        <w:pStyle w:val="Body A"/>
+      </w:pPr>
+    </w:p>
+    <w:p>
+      <w:pPr>
+        <w:pStyle w:val="Body A"/>
+      </w:pPr>
+      <w:r>
+        <w:rPr>
+          <w:rtl w:val="0"/>
+        </w:rPr>
+        <w:t>('11', '6', '30201', 'Para</w:t>
+      </w:r>
+      <w:r>
+        <w:rPr>
+          <w:rtl w:val="0"/>
+        </w:rPr>
+        <w:t>í</w:t>
+      </w:r>
+      <w:r>
+        <w:rPr>
+          <w:rtl w:val="0"/>
+        </w:rPr>
+        <w:t>so');</w:t>
+      </w:r>
+    </w:p>
+    <w:p>
+      <w:pPr>
+        <w:pStyle w:val="Body A"/>
+      </w:pPr>
+    </w:p>
+    <w:p>
+      <w:pPr>
+        <w:pStyle w:val="Body A"/>
+      </w:pPr>
+      <w:r>
+        <w:rPr>
+          <w:rtl w:val="0"/>
+        </w:rPr>
+        <w:t xml:space="preserve">INSERT INTO `propiedades_sch`.`tdistricts` (`id_disctrict`, `id_county`, `code`, `name`) VALUES </w:t>
+      </w:r>
+    </w:p>
+    <w:p>
+      <w:pPr>
+        <w:pStyle w:val="Body A"/>
+      </w:pPr>
+    </w:p>
+    <w:p>
+      <w:pPr>
+        <w:pStyle w:val="Body A"/>
+      </w:pPr>
+      <w:r>
+        <w:rPr>
+          <w:rtl w:val="0"/>
+        </w:rPr>
+        <w:t>('12', '6', '30202', 'Santiago');</w:t>
+      </w:r>
+    </w:p>
+    <w:p>
+      <w:pPr>
+        <w:pStyle w:val="Body A"/>
+      </w:pPr>
+    </w:p>
+    <w:p>
+      <w:pPr>
+        <w:pStyle w:val="Body A"/>
+      </w:pPr>
+      <w:r>
+        <w:rPr>
+          <w:rtl w:val="0"/>
+        </w:rPr>
+        <w:t xml:space="preserve">INSERT INTO `propiedades_sch`.`tdistricts` (`id_disctrict`, `id_county`, `code`, `name`) VALUES </w:t>
+      </w:r>
+    </w:p>
+    <w:p>
+      <w:pPr>
+        <w:pStyle w:val="Body A"/>
+      </w:pPr>
+    </w:p>
+    <w:p>
+      <w:pPr>
+        <w:pStyle w:val="Body A"/>
+      </w:pPr>
+      <w:r>
+        <w:rPr>
+          <w:rtl w:val="0"/>
+        </w:rPr>
+        <w:t>('13', '7', '30501', 'Turrialba');</w:t>
+      </w:r>
+    </w:p>
+    <w:p>
+      <w:pPr>
+        <w:pStyle w:val="Body A"/>
+      </w:pPr>
+    </w:p>
+    <w:p>
+      <w:pPr>
+        <w:pStyle w:val="Body A"/>
+      </w:pPr>
+      <w:r>
+        <w:rPr>
+          <w:rtl w:val="0"/>
+        </w:rPr>
+        <w:t xml:space="preserve">INSERT INTO `propiedades_sch`.`tdistricts` (`id_disctrict`, `id_county`, `code`, `name`) VALUES </w:t>
+      </w:r>
+    </w:p>
+    <w:p>
+      <w:pPr>
+        <w:pStyle w:val="Body A"/>
+      </w:pPr>
+    </w:p>
+    <w:p>
+      <w:pPr>
+        <w:pStyle w:val="Body A"/>
+      </w:pPr>
+      <w:r>
+        <w:rPr>
+          <w:rtl w:val="0"/>
+        </w:rPr>
+        <w:t>('14', '7', '30502', 'La Suiza');</w:t>
+      </w:r>
+    </w:p>
+    <w:p>
+      <w:pPr>
+        <w:pStyle w:val="Body A"/>
+      </w:pPr>
+    </w:p>
+    <w:p>
+      <w:pPr>
+        <w:pStyle w:val="Body A"/>
+      </w:pPr>
+      <w:r>
+        <w:rPr>
+          <w:rtl w:val="0"/>
+        </w:rPr>
+        <w:t xml:space="preserve">INSERT INTO `propiedades_sch`.`tdistricts` (`id_disctrict`, `id_county`, `code`, `name`) VALUES </w:t>
+      </w:r>
+    </w:p>
+    <w:p>
+      <w:pPr>
+        <w:pStyle w:val="Body A"/>
+      </w:pPr>
+    </w:p>
+    <w:p>
+      <w:pPr>
+        <w:pStyle w:val="Body A"/>
+      </w:pPr>
+      <w:r>
+        <w:rPr>
+          <w:rtl w:val="0"/>
+        </w:rPr>
+        <w:t>('15', '8', '40301', 'Santo Domingo');</w:t>
+      </w:r>
+    </w:p>
+    <w:p>
+      <w:pPr>
+        <w:pStyle w:val="Body A"/>
+      </w:pPr>
+    </w:p>
+    <w:p>
+      <w:pPr>
+        <w:pStyle w:val="Body A"/>
+      </w:pPr>
+      <w:r>
+        <w:rPr>
+          <w:rtl w:val="0"/>
+        </w:rPr>
+        <w:t xml:space="preserve">INSERT INTO `propiedades_sch`.`tdistricts` (`id_disctrict`, `id_county`, `code`, `name`) VALUES </w:t>
+      </w:r>
+    </w:p>
+    <w:p>
+      <w:pPr>
+        <w:pStyle w:val="Body A"/>
+      </w:pPr>
+    </w:p>
+    <w:p>
+      <w:pPr>
+        <w:pStyle w:val="Body A"/>
+      </w:pPr>
+      <w:r>
+        <w:rPr>
+          <w:rtl w:val="0"/>
+        </w:rPr>
+        <w:t>('16', '8', '40302', 'San Vicente');</w:t>
+      </w:r>
+    </w:p>
+    <w:p>
+      <w:pPr>
+        <w:pStyle w:val="Body A"/>
+      </w:pPr>
+    </w:p>
+    <w:p>
+      <w:pPr>
+        <w:pStyle w:val="Body A"/>
+      </w:pPr>
+      <w:r>
+        <w:rPr>
+          <w:rtl w:val="0"/>
+        </w:rPr>
+        <w:t xml:space="preserve">INSERT INTO `propiedades_sch`.`tdistricts` (`id_disctrict`, `id_county`, `code`, `name`) VALUES </w:t>
+      </w:r>
+    </w:p>
+    <w:p>
+      <w:pPr>
+        <w:pStyle w:val="Body A"/>
+      </w:pPr>
+    </w:p>
+    <w:p>
+      <w:pPr>
+        <w:pStyle w:val="Body A"/>
+      </w:pPr>
+      <w:r>
+        <w:rPr>
+          <w:rtl w:val="0"/>
+        </w:rPr>
+        <w:t>('17', '9', '40401', 'Santa B</w:t>
+      </w:r>
+      <w:r>
+        <w:rPr>
+          <w:rtl w:val="0"/>
+        </w:rPr>
+        <w:t>á</w:t>
+      </w:r>
+      <w:r>
+        <w:rPr>
+          <w:rtl w:val="0"/>
+        </w:rPr>
+        <w:t>rbara');</w:t>
+      </w:r>
+    </w:p>
+    <w:p>
+      <w:pPr>
+        <w:pStyle w:val="Body A"/>
+      </w:pPr>
+    </w:p>
+    <w:p>
+      <w:pPr>
+        <w:pStyle w:val="Body A"/>
+      </w:pPr>
+      <w:r>
+        <w:rPr>
+          <w:rtl w:val="0"/>
+        </w:rPr>
+        <w:t xml:space="preserve">INSERT INTO `propiedades_sch`.`tdistricts` (`id_disctrict`, `id_county`, `code`, `name`) VALUES </w:t>
+      </w:r>
+    </w:p>
+    <w:p>
+      <w:pPr>
+        <w:pStyle w:val="Body A"/>
+      </w:pPr>
+    </w:p>
+    <w:p>
+      <w:pPr>
+        <w:pStyle w:val="Body A"/>
+      </w:pPr>
+      <w:r>
+        <w:rPr>
+          <w:rtl w:val="0"/>
+        </w:rPr>
+        <w:t>('18', '9', '40402', 'San Pedro');</w:t>
+      </w:r>
+    </w:p>
+    <w:p>
+      <w:pPr>
+        <w:pStyle w:val="Body A"/>
+      </w:pPr>
+    </w:p>
+    <w:p>
+      <w:pPr>
+        <w:pStyle w:val="Body A"/>
+      </w:pPr>
+      <w:r>
+        <w:rPr>
+          <w:rtl w:val="0"/>
+        </w:rPr>
         <w:t>#Bancos</w:t>
       </w:r>
     </w:p>
@@ -398,6 +986,22 @@
         <w:rPr>
           <w:rtl w:val="0"/>
         </w:rPr>
+        <w:t>#Bancos</w:t>
+      </w:r>
+    </w:p>
+    <w:p>
+      <w:pPr>
+        <w:pStyle w:val="Body A"/>
+      </w:pPr>
+    </w:p>
+    <w:p>
+      <w:pPr>
+        <w:pStyle w:val="Body A"/>
+      </w:pPr>
+      <w:r>
+        <w:rPr>
+          <w:rtl w:val="0"/>
+        </w:rPr>
         <w:t>INSERT INTO `propiedades_sch`.`tBank` (`id_bank`, `name`) VALUES ('1', 'Banco de Costa Rica');</w:t>
       </w:r>
     </w:p>
@@ -421,6 +1025,1120 @@
           <w:rtl w:val="0"/>
         </w:rPr>
         <w:t>INSERT INTO `propiedades_sch`.`tBank` (`id_bank`, `name`) VALUES ('3', 'BAC');</w:t>
+      </w:r>
+    </w:p>
+    <w:p>
+      <w:pPr>
+        <w:pStyle w:val="Body A"/>
+      </w:pPr>
+    </w:p>
+    <w:p>
+      <w:pPr>
+        <w:pStyle w:val="Body A"/>
+      </w:pPr>
+      <w:r>
+        <w:rPr>
+          <w:rtl w:val="0"/>
+        </w:rPr>
+        <w:t>#Preguntas</w:t>
+      </w:r>
+    </w:p>
+    <w:p>
+      <w:pPr>
+        <w:pStyle w:val="Body A"/>
+      </w:pPr>
+    </w:p>
+    <w:p>
+      <w:pPr>
+        <w:pStyle w:val="Body A"/>
+      </w:pPr>
+      <w:r>
+        <w:rPr>
+          <w:rtl w:val="0"/>
+        </w:rPr>
+        <w:t>INSERT INTO `propiedades_sch`.`tquestions` (`question`, `active`) VALUES ('Cu</w:t>
+      </w:r>
+      <w:r>
+        <w:rPr>
+          <w:rtl w:val="0"/>
+        </w:rPr>
+        <w:t>á</w:t>
+      </w:r>
+      <w:r>
+        <w:rPr>
+          <w:rtl w:val="0"/>
+        </w:rPr>
+        <w:t>l es su necesidad?', 1);</w:t>
+      </w:r>
+    </w:p>
+    <w:p>
+      <w:pPr>
+        <w:pStyle w:val="Body A"/>
+      </w:pPr>
+    </w:p>
+    <w:p>
+      <w:pPr>
+        <w:pStyle w:val="Body A"/>
+      </w:pPr>
+      <w:r>
+        <w:rPr>
+          <w:rtl w:val="0"/>
+        </w:rPr>
+        <w:t>INSERT INTO `propiedades_sch`.`tquestions` (`question`, `active`) VALUES ('Qu</w:t>
+      </w:r>
+      <w:r>
+        <w:rPr>
+          <w:rtl w:val="0"/>
+        </w:rPr>
+        <w:t xml:space="preserve">é </w:t>
+      </w:r>
+      <w:r>
+        <w:rPr>
+          <w:rtl w:val="0"/>
+        </w:rPr>
+        <w:t>desea?', 1);</w:t>
+      </w:r>
+    </w:p>
+    <w:p>
+      <w:pPr>
+        <w:pStyle w:val="Body A"/>
+      </w:pPr>
+    </w:p>
+    <w:p>
+      <w:pPr>
+        <w:pStyle w:val="Body A"/>
+      </w:pPr>
+      <w:r>
+        <w:rPr>
+          <w:rtl w:val="0"/>
+        </w:rPr>
+        <w:t>INSERT INTO `propiedades_sch`.`tquestions` (`question`, `active`) VALUES ('Tiene hijos?', 1);</w:t>
+      </w:r>
+    </w:p>
+    <w:p>
+      <w:pPr>
+        <w:pStyle w:val="Body A"/>
+      </w:pPr>
+    </w:p>
+    <w:p>
+      <w:pPr>
+        <w:pStyle w:val="Body A"/>
+      </w:pPr>
+      <w:r>
+        <w:rPr>
+          <w:rtl w:val="0"/>
+        </w:rPr>
+        <w:t>INSERT INTO `propiedades_sch`.`tquestions` (`question`, `active`) VALUES ('Piensa tener hijos a futuro?', 1);</w:t>
+      </w:r>
+    </w:p>
+    <w:p>
+      <w:pPr>
+        <w:pStyle w:val="Body A"/>
+      </w:pPr>
+    </w:p>
+    <w:p>
+      <w:pPr>
+        <w:pStyle w:val="Body A"/>
+      </w:pPr>
+      <w:r>
+        <w:rPr>
+          <w:rtl w:val="0"/>
+        </w:rPr>
+        <w:t>INSERT INTO `propiedades_sch`.`tquestions` (`question`, `active`) VALUES ('Tiene mascotas?', 1);</w:t>
+      </w:r>
+    </w:p>
+    <w:p>
+      <w:pPr>
+        <w:pStyle w:val="Body A"/>
+      </w:pPr>
+    </w:p>
+    <w:p>
+      <w:pPr>
+        <w:pStyle w:val="Body A"/>
+      </w:pPr>
+      <w:r>
+        <w:rPr>
+          <w:rtl w:val="0"/>
+        </w:rPr>
+        <w:t>INSERT INTO `propiedades_sch`.`tquestions` (`question`, `active`) VALUES ('De qu</w:t>
+      </w:r>
+      <w:r>
+        <w:rPr>
+          <w:rtl w:val="0"/>
+        </w:rPr>
+        <w:t xml:space="preserve">é </w:t>
+      </w:r>
+      <w:r>
+        <w:rPr>
+          <w:rtl w:val="0"/>
+        </w:rPr>
+        <w:t>tama</w:t>
+      </w:r>
+      <w:r>
+        <w:rPr>
+          <w:rtl w:val="0"/>
+        </w:rPr>
+        <w:t>ñ</w:t>
+      </w:r>
+      <w:r>
+        <w:rPr>
+          <w:rtl w:val="0"/>
+        </w:rPr>
+        <w:t>o son?', 1);</w:t>
+      </w:r>
+    </w:p>
+    <w:p>
+      <w:pPr>
+        <w:pStyle w:val="Body A"/>
+      </w:pPr>
+    </w:p>
+    <w:p>
+      <w:pPr>
+        <w:pStyle w:val="Body A"/>
+      </w:pPr>
+      <w:r>
+        <w:rPr>
+          <w:rtl w:val="0"/>
+        </w:rPr>
+        <w:t>INSERT INTO `propiedades_sch`.`tquestions` (`question`, `active`) VALUES ('Cu</w:t>
+      </w:r>
+      <w:r>
+        <w:rPr>
+          <w:rtl w:val="0"/>
+        </w:rPr>
+        <w:t>á</w:t>
+      </w:r>
+      <w:r>
+        <w:rPr>
+          <w:rtl w:val="0"/>
+        </w:rPr>
+        <w:t>nto tiempo pasa usted en su casa?', 1);</w:t>
+      </w:r>
+    </w:p>
+    <w:p>
+      <w:pPr>
+        <w:pStyle w:val="Body A"/>
+      </w:pPr>
+    </w:p>
+    <w:p>
+      <w:pPr>
+        <w:pStyle w:val="Body A"/>
+      </w:pPr>
+      <w:r>
+        <w:rPr>
+          <w:rtl w:val="0"/>
+        </w:rPr>
+        <w:t>INSERT INTO `propiedades_sch`.`tquestions` (`question`, `active`) VALUES ('Cu</w:t>
+      </w:r>
+      <w:r>
+        <w:rPr>
+          <w:rtl w:val="0"/>
+        </w:rPr>
+        <w:t>á</w:t>
+      </w:r>
+      <w:r>
+        <w:rPr>
+          <w:rtl w:val="0"/>
+        </w:rPr>
+        <w:t>l es su estado civil?', 1);</w:t>
+      </w:r>
+    </w:p>
+    <w:p>
+      <w:pPr>
+        <w:pStyle w:val="Body A"/>
+      </w:pPr>
+    </w:p>
+    <w:p>
+      <w:pPr>
+        <w:pStyle w:val="Body A"/>
+      </w:pPr>
+    </w:p>
+    <w:p>
+      <w:pPr>
+        <w:pStyle w:val="Body A"/>
+      </w:pPr>
+      <w:r>
+        <w:rPr>
+          <w:rtl w:val="0"/>
+        </w:rPr>
+        <w:t>UPDATE `propiedades_sch`.`tquestions` SET `id_question`='1' WHERE `id_question`='9';</w:t>
+      </w:r>
+    </w:p>
+    <w:p>
+      <w:pPr>
+        <w:pStyle w:val="Body A"/>
+      </w:pPr>
+    </w:p>
+    <w:p>
+      <w:pPr>
+        <w:pStyle w:val="Body A"/>
+      </w:pPr>
+      <w:r>
+        <w:rPr>
+          <w:rtl w:val="0"/>
+        </w:rPr>
+        <w:t>UPDATE `propiedades_sch`.`tquestions` SET `id_question`='2' WHERE `id_question`='10';</w:t>
+      </w:r>
+    </w:p>
+    <w:p>
+      <w:pPr>
+        <w:pStyle w:val="Body A"/>
+      </w:pPr>
+    </w:p>
+    <w:p>
+      <w:pPr>
+        <w:pStyle w:val="Body A"/>
+      </w:pPr>
+      <w:r>
+        <w:rPr>
+          <w:rtl w:val="0"/>
+        </w:rPr>
+        <w:t>UPDATE `propiedades_sch`.`tquestions` SET `id_question`='3' WHERE `id_question`='11';</w:t>
+      </w:r>
+    </w:p>
+    <w:p>
+      <w:pPr>
+        <w:pStyle w:val="Body A"/>
+      </w:pPr>
+    </w:p>
+    <w:p>
+      <w:pPr>
+        <w:pStyle w:val="Body A"/>
+      </w:pPr>
+      <w:r>
+        <w:rPr>
+          <w:rtl w:val="0"/>
+        </w:rPr>
+        <w:t>UPDATE `propiedades_sch`.`tquestions` SET `id_question`='4' WHERE `id_question`='12';</w:t>
+      </w:r>
+    </w:p>
+    <w:p>
+      <w:pPr>
+        <w:pStyle w:val="Body A"/>
+      </w:pPr>
+      <w:r>
+        <w:rPr>
+          <w:rtl w:val="0"/>
+        </w:rPr>
+        <w:t>UPDATE `propiedades_sch`.`tquestions` SET `id_question`='5' WHERE `id_question`='13';</w:t>
+      </w:r>
+    </w:p>
+    <w:p>
+      <w:pPr>
+        <w:pStyle w:val="Body A"/>
+      </w:pPr>
+    </w:p>
+    <w:p>
+      <w:pPr>
+        <w:pStyle w:val="Body A"/>
+      </w:pPr>
+      <w:r>
+        <w:rPr>
+          <w:rtl w:val="0"/>
+        </w:rPr>
+        <w:t>UPDATE `propiedades_sch`.`tquestions` SET `id_question`='6' WHERE `id_question`='14';</w:t>
+      </w:r>
+    </w:p>
+    <w:p>
+      <w:pPr>
+        <w:pStyle w:val="Body A"/>
+      </w:pPr>
+    </w:p>
+    <w:p>
+      <w:pPr>
+        <w:pStyle w:val="Body A"/>
+      </w:pPr>
+      <w:r>
+        <w:rPr>
+          <w:rtl w:val="0"/>
+        </w:rPr>
+        <w:t>UPDATE `propiedades_sch`.`tquestions` SET `id_question`='7' WHERE `id_question`='15';</w:t>
+      </w:r>
+    </w:p>
+    <w:p>
+      <w:pPr>
+        <w:pStyle w:val="Body A"/>
+      </w:pPr>
+    </w:p>
+    <w:p>
+      <w:pPr>
+        <w:pStyle w:val="Body A"/>
+      </w:pPr>
+      <w:r>
+        <w:rPr>
+          <w:rtl w:val="0"/>
+        </w:rPr>
+        <w:t>UPDATE `propiedades_sch`.`tquestions` SET `id_question`='8' WHERE `id_question`='16';</w:t>
+      </w:r>
+    </w:p>
+    <w:p>
+      <w:pPr>
+        <w:pStyle w:val="Body A"/>
+      </w:pPr>
+    </w:p>
+    <w:p>
+      <w:pPr>
+        <w:pStyle w:val="Body A"/>
+      </w:pPr>
+    </w:p>
+    <w:p>
+      <w:pPr>
+        <w:pStyle w:val="Body A"/>
+      </w:pPr>
+      <w:r>
+        <w:rPr>
+          <w:rtl w:val="0"/>
+        </w:rPr>
+        <w:t>#Opciones</w:t>
+      </w:r>
+    </w:p>
+    <w:p>
+      <w:pPr>
+        <w:pStyle w:val="Body A"/>
+      </w:pPr>
+    </w:p>
+    <w:p>
+      <w:pPr>
+        <w:pStyle w:val="Body A"/>
+      </w:pPr>
+      <w:r>
+        <w:rPr>
+          <w:rtl w:val="0"/>
+        </w:rPr>
+        <w:t>INSERT INTO `propiedades_sch`.`toptions` (`id_option`, `id_question`, `option`, `result`, `id_next_question`) VALUES ('1', '1', 'Comprar', 'Vender', '2');</w:t>
+      </w:r>
+    </w:p>
+    <w:p>
+      <w:pPr>
+        <w:pStyle w:val="Body A"/>
+      </w:pPr>
+    </w:p>
+    <w:p>
+      <w:pPr>
+        <w:pStyle w:val="Body A"/>
+      </w:pPr>
+      <w:r>
+        <w:rPr>
+          <w:rtl w:val="0"/>
+        </w:rPr>
+        <w:t>INSERT INTO `propiedades_sch`.`toptions` (`id_option`, `id_question`, `option`, `result`, `id_next_question`) VALUES ('2', '1', 'Alquiler', 'Alquilar', '2');</w:t>
+      </w:r>
+    </w:p>
+    <w:p>
+      <w:pPr>
+        <w:pStyle w:val="Body A"/>
+      </w:pPr>
+    </w:p>
+    <w:p>
+      <w:pPr>
+        <w:pStyle w:val="Body A"/>
+      </w:pPr>
+      <w:r>
+        <w:rPr>
+          <w:rtl w:val="0"/>
+        </w:rPr>
+        <w:t>INSERT INTO `propiedades_sch`.`toptions` (`id_option`, `id_question`, `option`, `result`, `id_next_question`) VALUES ('3', '2', 'Casa', 'Casa', '3');</w:t>
+      </w:r>
+    </w:p>
+    <w:p>
+      <w:pPr>
+        <w:pStyle w:val="Body A"/>
+      </w:pPr>
+    </w:p>
+    <w:p>
+      <w:pPr>
+        <w:pStyle w:val="Body A"/>
+      </w:pPr>
+      <w:r>
+        <w:rPr>
+          <w:rtl w:val="0"/>
+        </w:rPr>
+        <w:t>INSERT INTO `propiedades_sch`.`toptions` (`id_option`, `id_question`, `option`, `result`, `id_next_question`) VALUES ('4', '2', 'Apartamento', 'Apartamento', '3');</w:t>
+      </w:r>
+    </w:p>
+    <w:p>
+      <w:pPr>
+        <w:pStyle w:val="Body A"/>
+      </w:pPr>
+    </w:p>
+    <w:p>
+      <w:pPr>
+        <w:pStyle w:val="Body A"/>
+      </w:pPr>
+      <w:r>
+        <w:rPr>
+          <w:rtl w:val="0"/>
+        </w:rPr>
+        <w:t>INSERT INTO `propiedades_sch`.`toptions` (`id_option`, `id_question`, `option`, `result`, `id_next_question`) VALUES ('5', '3', 'Si', '4 o m</w:t>
+      </w:r>
+      <w:r>
+        <w:rPr>
+          <w:rtl w:val="0"/>
+        </w:rPr>
+        <w:t>á</w:t>
+      </w:r>
+      <w:r>
+        <w:rPr>
+          <w:rtl w:val="0"/>
+        </w:rPr>
+        <w:t>s cuartos', '5');</w:t>
+      </w:r>
+    </w:p>
+    <w:p>
+      <w:pPr>
+        <w:pStyle w:val="Body A"/>
+      </w:pPr>
+    </w:p>
+    <w:p>
+      <w:pPr>
+        <w:pStyle w:val="Body A"/>
+      </w:pPr>
+      <w:r>
+        <w:rPr>
+          <w:rtl w:val="0"/>
+        </w:rPr>
+        <w:t>INSERT INTO `propiedades_sch`.`toptions` (`id_option`, `id_question`, `option`, `id_next_question`) VALUES ('6', '3', 'No', '4');</w:t>
+      </w:r>
+    </w:p>
+    <w:p>
+      <w:pPr>
+        <w:pStyle w:val="Body A"/>
+      </w:pPr>
+    </w:p>
+    <w:p>
+      <w:pPr>
+        <w:pStyle w:val="Body A"/>
+      </w:pPr>
+      <w:r>
+        <w:rPr>
+          <w:rtl w:val="0"/>
+        </w:rPr>
+        <w:t>INSERT INTO `propiedades_sch`.`toptions` (`id_option`, `id_question`, `option`, `result`, `id_next_question`) VALUES ('7', '4', 'Si', '3 Cuartos', '5');</w:t>
+      </w:r>
+    </w:p>
+    <w:p>
+      <w:pPr>
+        <w:pStyle w:val="Body A"/>
+      </w:pPr>
+    </w:p>
+    <w:p>
+      <w:pPr>
+        <w:pStyle w:val="Body A"/>
+      </w:pPr>
+      <w:r>
+        <w:rPr>
+          <w:rtl w:val="0"/>
+        </w:rPr>
+        <w:t>INSERT INTO `propiedades_sch`.`toptions` (`id_option`, `id_question`, `option`, `id_next_question`) VALUES ('8', '4', 'No', '5');</w:t>
+      </w:r>
+    </w:p>
+    <w:p>
+      <w:pPr>
+        <w:pStyle w:val="Body A"/>
+      </w:pPr>
+    </w:p>
+    <w:p>
+      <w:pPr>
+        <w:pStyle w:val="Body A"/>
+      </w:pPr>
+      <w:r>
+        <w:rPr>
+          <w:rtl w:val="0"/>
+        </w:rPr>
+        <w:t>INSERT INTO `propiedades_sch`.`toptions` (`id_option`, `id_question`, `option`, `id_next_question`) VALUES ('9', '5', 'Si', '6');</w:t>
+      </w:r>
+    </w:p>
+    <w:p>
+      <w:pPr>
+        <w:pStyle w:val="Body A"/>
+      </w:pPr>
+    </w:p>
+    <w:p>
+      <w:pPr>
+        <w:pStyle w:val="Body A"/>
+      </w:pPr>
+      <w:r>
+        <w:rPr>
+          <w:rtl w:val="0"/>
+        </w:rPr>
+        <w:t>INSERT INTO `propiedades_sch`.`toptions` (`id_option`, `id_question`, `option`, `id_next_question`) VALUES ('10', '5', 'No', '7');</w:t>
+      </w:r>
+    </w:p>
+    <w:p>
+      <w:pPr>
+        <w:pStyle w:val="Body A"/>
+      </w:pPr>
+    </w:p>
+    <w:p>
+      <w:pPr>
+        <w:pStyle w:val="Body A"/>
+      </w:pPr>
+      <w:r>
+        <w:rPr>
+          <w:rtl w:val="0"/>
+        </w:rPr>
+        <w:t>INSERT INTO `propiedades_sch`.`toptions` (`id_option`, `id_question`, `option`, `result`, `id_next_question`) VALUES ('11', '6', 'Grandes', 'Patio', '7');</w:t>
+      </w:r>
+    </w:p>
+    <w:p>
+      <w:pPr>
+        <w:pStyle w:val="Body A"/>
+      </w:pPr>
+    </w:p>
+    <w:p>
+      <w:pPr>
+        <w:pStyle w:val="Body A"/>
+      </w:pPr>
+      <w:r>
+        <w:rPr>
+          <w:rtl w:val="0"/>
+        </w:rPr>
+        <w:t>INSERT INTO `propiedades_sch`.`toptions` (`id_option`, `id_question`, `option`, `id_next_question`) VALUES ('12', '6', 'Peque</w:t>
+      </w:r>
+      <w:r>
+        <w:rPr>
+          <w:rtl w:val="0"/>
+        </w:rPr>
+        <w:t>ñ</w:t>
+      </w:r>
+      <w:r>
+        <w:rPr>
+          <w:rtl w:val="0"/>
+        </w:rPr>
+        <w:t>as', '7');</w:t>
+      </w:r>
+    </w:p>
+    <w:p>
+      <w:pPr>
+        <w:pStyle w:val="Body A"/>
+      </w:pPr>
+    </w:p>
+    <w:p>
+      <w:pPr>
+        <w:pStyle w:val="Body A"/>
+      </w:pPr>
+      <w:r>
+        <w:rPr>
+          <w:rtl w:val="0"/>
+        </w:rPr>
+        <w:t>INSERT INTO `propiedades_sch`.`toptions` (`id_option`, `id_question`, `option`, `id_next_question`) VALUES ('13', '7', 'Muy amenudo', '8');</w:t>
+      </w:r>
+    </w:p>
+    <w:p>
+      <w:pPr>
+        <w:pStyle w:val="Body A"/>
+      </w:pPr>
+    </w:p>
+    <w:p>
+      <w:pPr>
+        <w:pStyle w:val="Body A"/>
+      </w:pPr>
+      <w:r>
+        <w:rPr>
+          <w:rtl w:val="0"/>
+        </w:rPr>
+        <w:t>INSERT INTO `propiedades_sch`.`toptions` (`id_option`, `id_question`, `option`, `result`, `id_next_question`) VALUES ('14', '7', 'Muy poco', 'Condominio', '8 ');</w:t>
+      </w:r>
+    </w:p>
+    <w:p>
+      <w:pPr>
+        <w:pStyle w:val="Body A"/>
+      </w:pPr>
+    </w:p>
+    <w:p>
+      <w:pPr>
+        <w:pStyle w:val="Body A"/>
+      </w:pPr>
+      <w:r>
+        <w:rPr>
+          <w:rtl w:val="0"/>
+        </w:rPr>
+        <w:t>INSERT INTO `propiedades_sch`.`toptions` (`id_option`, `id_question`, `option`, `result`) VALUES ('15', '8', 'Soltero(a)', '1 Cuarto');</w:t>
+      </w:r>
+    </w:p>
+    <w:p>
+      <w:pPr>
+        <w:pStyle w:val="Body A"/>
+      </w:pPr>
+      <w:r>
+        <w:rPr>
+          <w:rtl w:val="0"/>
+        </w:rPr>
+        <w:t>INSERT INTO `propiedades_sch`.`toptions` (`id_option`, `id_question`, `option`, `result`) VALUES ('16', '8', 'Casado(a)', '2 Cuartos');</w:t>
+      </w:r>
+    </w:p>
+    <w:p>
+      <w:pPr>
+        <w:pStyle w:val="Body A"/>
+      </w:pPr>
+    </w:p>
+    <w:p>
+      <w:pPr>
+        <w:pStyle w:val="Body A"/>
+      </w:pPr>
+      <w:r>
+        <w:rPr>
+          <w:rtl w:val="0"/>
+        </w:rPr>
+        <w:t># Permisos</w:t>
+      </w:r>
+    </w:p>
+    <w:p>
+      <w:pPr>
+        <w:pStyle w:val="Body A"/>
+      </w:pPr>
+    </w:p>
+    <w:p>
+      <w:pPr>
+        <w:pStyle w:val="Body A"/>
+      </w:pPr>
+      <w:r>
+        <w:rPr>
+          <w:rtl w:val="0"/>
+        </w:rPr>
+        <w:t>INSERT INTO `propiedades_sch`.`tpermissions` (`id_permissions`, `description`) VALUES ('1', 'Mostrar Principal');</w:t>
+      </w:r>
+    </w:p>
+    <w:p>
+      <w:pPr>
+        <w:pStyle w:val="Body A"/>
+      </w:pPr>
+    </w:p>
+    <w:p>
+      <w:pPr>
+        <w:pStyle w:val="Body A"/>
+      </w:pPr>
+      <w:r>
+        <w:rPr>
+          <w:rtl w:val="0"/>
+        </w:rPr>
+        <w:t>INSERT INTO `propiedades_sch`.`tpermissions` (`id_permissions`, `description`) VALUES ('2', 'Mostrar Propiedades');</w:t>
+      </w:r>
+    </w:p>
+    <w:p>
+      <w:pPr>
+        <w:pStyle w:val="Body A"/>
+      </w:pPr>
+    </w:p>
+    <w:p>
+      <w:pPr>
+        <w:pStyle w:val="Body A"/>
+      </w:pPr>
+      <w:r>
+        <w:rPr>
+          <w:rtl w:val="0"/>
+        </w:rPr>
+        <w:t>INSERT INTO `propiedades_sch`.`tpermissions` (`id_permissions`, `description`) VALUES ('3', 'Mostrar Eventos');</w:t>
+      </w:r>
+    </w:p>
+    <w:p>
+      <w:pPr>
+        <w:pStyle w:val="Body A"/>
+      </w:pPr>
+    </w:p>
+    <w:p>
+      <w:pPr>
+        <w:pStyle w:val="Body A"/>
+      </w:pPr>
+      <w:r>
+        <w:rPr>
+          <w:rtl w:val="0"/>
+        </w:rPr>
+        <w:t>INSERT INTO `propiedades_sch`.`tpermissions` (`id_permissions`, `description`) VALUES ('4', 'Mostrar Usuarios');</w:t>
+      </w:r>
+    </w:p>
+    <w:p>
+      <w:pPr>
+        <w:pStyle w:val="Body A"/>
+      </w:pPr>
+    </w:p>
+    <w:p>
+      <w:pPr>
+        <w:pStyle w:val="Body A"/>
+      </w:pPr>
+      <w:r>
+        <w:rPr>
+          <w:rtl w:val="0"/>
+        </w:rPr>
+        <w:t>INSERT INTO `propiedades_sch`.`tpermissions` (`id_permissions`, `description`) VALUES ('5', 'Mostrar Seguridad');</w:t>
+      </w:r>
+    </w:p>
+    <w:p>
+      <w:pPr>
+        <w:pStyle w:val="Body A"/>
+      </w:pPr>
+    </w:p>
+    <w:p>
+      <w:pPr>
+        <w:pStyle w:val="Body A"/>
+      </w:pPr>
+      <w:r>
+        <w:rPr>
+          <w:rtl w:val="0"/>
+        </w:rPr>
+        <w:t>INSERT INTO `propiedades_sch`.`tpermissions` (`id_permissions`, `description`) VALUES ('6', 'Mostrar Reportes');</w:t>
+      </w:r>
+    </w:p>
+    <w:p>
+      <w:pPr>
+        <w:pStyle w:val="Body A"/>
+      </w:pPr>
+    </w:p>
+    <w:p>
+      <w:pPr>
+        <w:pStyle w:val="Body A"/>
+      </w:pPr>
+    </w:p>
+    <w:p>
+      <w:pPr>
+        <w:pStyle w:val="Body A"/>
+      </w:pPr>
+      <w:r>
+        <w:rPr>
+          <w:rtl w:val="0"/>
+        </w:rPr>
+        <w:t>#Permisos roles</w:t>
+      </w:r>
+    </w:p>
+    <w:p>
+      <w:pPr>
+        <w:pStyle w:val="Body A"/>
+      </w:pPr>
+    </w:p>
+    <w:p>
+      <w:pPr>
+        <w:pStyle w:val="Body A"/>
+      </w:pPr>
+      <w:r>
+        <w:rPr>
+          <w:rtl w:val="0"/>
+        </w:rPr>
+        <w:t>INSERT INTO `propiedades_sch`.`tpermissions_per_rol` (`id_permission`, `id_rol`) VALUES ('1', '1');</w:t>
+      </w:r>
+    </w:p>
+    <w:p>
+      <w:pPr>
+        <w:pStyle w:val="Body A"/>
+      </w:pPr>
+    </w:p>
+    <w:p>
+      <w:pPr>
+        <w:pStyle w:val="Body A"/>
+      </w:pPr>
+      <w:r>
+        <w:rPr>
+          <w:rtl w:val="0"/>
+        </w:rPr>
+        <w:t>INSERT INTO `propiedades_sch`.`tpermissions_per_rol` (`id_permission`, `id_rol`) VALUES ('2', '1');</w:t>
+      </w:r>
+    </w:p>
+    <w:p>
+      <w:pPr>
+        <w:pStyle w:val="Body A"/>
+      </w:pPr>
+    </w:p>
+    <w:p>
+      <w:pPr>
+        <w:pStyle w:val="Body A"/>
+      </w:pPr>
+      <w:r>
+        <w:rPr>
+          <w:rtl w:val="0"/>
+        </w:rPr>
+        <w:t>INSERT INTO `propiedades_sch`.`tpermissions_per_rol` (`id_permission`, `id_rol`) VALUES ('3', '1');</w:t>
+      </w:r>
+    </w:p>
+    <w:p>
+      <w:pPr>
+        <w:pStyle w:val="Body A"/>
+      </w:pPr>
+    </w:p>
+    <w:p>
+      <w:pPr>
+        <w:pStyle w:val="Body A"/>
+      </w:pPr>
+      <w:r>
+        <w:rPr>
+          <w:rtl w:val="0"/>
+        </w:rPr>
+        <w:t>INSERT INTO `propiedades_sch`.`tpermissions_per_rol` (`id_permission`, `id_rol`) VALUES ('4', '1');</w:t>
+      </w:r>
+    </w:p>
+    <w:p>
+      <w:pPr>
+        <w:pStyle w:val="Body A"/>
+      </w:pPr>
+    </w:p>
+    <w:p>
+      <w:pPr>
+        <w:pStyle w:val="Body A"/>
+      </w:pPr>
+      <w:r>
+        <w:rPr>
+          <w:rtl w:val="0"/>
+        </w:rPr>
+        <w:t>INSERT INTO `propiedades_sch`.`tpermissions_per_rol` (`id_permission`, `id_rol`) VALUES ('5', '1');</w:t>
+      </w:r>
+    </w:p>
+    <w:p>
+      <w:pPr>
+        <w:pStyle w:val="Body A"/>
+      </w:pPr>
+    </w:p>
+    <w:p>
+      <w:pPr>
+        <w:pStyle w:val="Body A"/>
+      </w:pPr>
+      <w:r>
+        <w:rPr>
+          <w:rtl w:val="0"/>
+        </w:rPr>
+        <w:t>#Beneficios</w:t>
+      </w:r>
+    </w:p>
+    <w:p>
+      <w:pPr>
+        <w:pStyle w:val="Body A"/>
+      </w:pPr>
+    </w:p>
+    <w:p>
+      <w:pPr>
+        <w:pStyle w:val="Body A"/>
+      </w:pPr>
+      <w:r>
+        <w:rPr>
+          <w:rtl w:val="0"/>
+        </w:rPr>
+        <w:t>INSERT INTO `propiedades_sch`.`tbenefits` (`id_benefit`, `benefit`) VALUES ('1', 'Patio');</w:t>
+      </w:r>
+    </w:p>
+    <w:p>
+      <w:pPr>
+        <w:pStyle w:val="Body A"/>
+      </w:pPr>
+      <w:r>
+        <w:rPr>
+          <w:rtl w:val="0"/>
+        </w:rPr>
+        <w:t>INSERT INTO `propiedades_sch`.`tbenefits` (`id_benefit`, `benefit`) VALUES ('2', 'Jard</w:t>
+      </w:r>
+      <w:r>
+        <w:rPr>
+          <w:rtl w:val="0"/>
+        </w:rPr>
+        <w:t>í</w:t>
+      </w:r>
+      <w:r>
+        <w:rPr>
+          <w:rtl w:val="0"/>
+        </w:rPr>
+        <w:t>n');</w:t>
+      </w:r>
+    </w:p>
+    <w:p>
+      <w:pPr>
+        <w:pStyle w:val="Body A"/>
+      </w:pPr>
+      <w:r>
+        <w:rPr>
+          <w:rtl w:val="0"/>
+        </w:rPr>
+        <w:t>INSERT INTO `propiedades_sch`.`tbenefits` (`id_benefit`, `benefit`) VALUES ('3', 'Alquilar');</w:t>
+      </w:r>
+    </w:p>
+    <w:p>
+      <w:pPr>
+        <w:pStyle w:val="Body A"/>
+      </w:pPr>
+      <w:r>
+        <w:rPr>
+          <w:rtl w:val="0"/>
+        </w:rPr>
+        <w:t>INSERT INTO `propiedades_sch`.`tbenefits` (`id_benefit`, `benefit`) VALUES ('4', '1 Garaje');</w:t>
+      </w:r>
+    </w:p>
+    <w:p>
+      <w:pPr>
+        <w:pStyle w:val="Body A"/>
+      </w:pPr>
+      <w:r>
+        <w:rPr>
+          <w:rtl w:val="0"/>
+        </w:rPr>
+        <w:t>INSERT INTO `propiedades_sch`.`tbenefits` (`id_benefit`, `benefit`) VALUES ('5', '2 Garajes');</w:t>
+      </w:r>
+    </w:p>
+    <w:p>
+      <w:pPr>
+        <w:pStyle w:val="Body A"/>
+      </w:pPr>
+      <w:r>
+        <w:rPr>
+          <w:rtl w:val="0"/>
+        </w:rPr>
+        <w:t>INSERT INTO `propiedades_sch`.`tbenefits` (`id_benefit`, `benefit`) VALUES ('6', '3 Garajes');</w:t>
+      </w:r>
+    </w:p>
+    <w:p>
+      <w:pPr>
+        <w:pStyle w:val="Body A"/>
+      </w:pPr>
+      <w:r>
+        <w:rPr>
+          <w:rtl w:val="0"/>
+        </w:rPr>
+        <w:t>INSERT INTO `propiedades_sch`.`tbenefits` (`id_benefit`, `benefit`) VALUES ('7', '4 o m</w:t>
+      </w:r>
+      <w:r>
+        <w:rPr>
+          <w:rtl w:val="0"/>
+        </w:rPr>
+        <w:t>á</w:t>
+      </w:r>
+      <w:r>
+        <w:rPr>
+          <w:rtl w:val="0"/>
+        </w:rPr>
+        <w:t>s Gara-jes');</w:t>
+      </w:r>
+    </w:p>
+    <w:p>
+      <w:pPr>
+        <w:pStyle w:val="Body A"/>
+      </w:pPr>
+      <w:r>
+        <w:rPr>
+          <w:rtl w:val="0"/>
+        </w:rPr>
+        <w:t>INSERT INTO `propiedades_sch`.`tbenefits` (`id_benefit`, `benefit`) VALUES ('8', '1 Cuarto');</w:t>
+      </w:r>
+    </w:p>
+    <w:p>
+      <w:pPr>
+        <w:pStyle w:val="Body A"/>
+      </w:pPr>
+      <w:r>
+        <w:rPr>
+          <w:rtl w:val="0"/>
+        </w:rPr>
+        <w:t>INSERT INTO `propiedades_sch`.`tbenefits` (`id_benefit`, `benefit`) VALUES ('9', '2 Cuartos');</w:t>
+      </w:r>
+    </w:p>
+    <w:p>
+      <w:pPr>
+        <w:pStyle w:val="Body A"/>
+      </w:pPr>
+      <w:r>
+        <w:rPr>
+          <w:rtl w:val="0"/>
+        </w:rPr>
+        <w:t>INSERT INTO `propiedades_sch`.`tbenefits` (`id_benefit`, `benefit`) VALUES ('10', '3 Cuartos');</w:t>
+      </w:r>
+    </w:p>
+    <w:p>
+      <w:pPr>
+        <w:pStyle w:val="Body A"/>
+      </w:pPr>
+      <w:r>
+        <w:rPr>
+          <w:rtl w:val="0"/>
+        </w:rPr>
+        <w:t>INSERT INTO `propiedades_sch`.`tbenefits` (`id_benefit`, `benefit`) VALUES ('11', '4 o m</w:t>
+      </w:r>
+      <w:r>
+        <w:rPr>
+          <w:rtl w:val="0"/>
+        </w:rPr>
+        <w:t>á</w:t>
+      </w:r>
+      <w:r>
+        <w:rPr>
+          <w:rtl w:val="0"/>
+        </w:rPr>
+        <w:t>s cuartos');</w:t>
+      </w:r>
+    </w:p>
+    <w:p>
+      <w:pPr>
+        <w:pStyle w:val="Body A"/>
+      </w:pPr>
+      <w:r>
+        <w:rPr>
+          <w:rtl w:val="0"/>
+        </w:rPr>
+        <w:t>INSERT INTO `propiedades_sch`.`tbenefits` (`id_benefit`, `benefit`) VALUES ('12', 'Vender');</w:t>
+      </w:r>
+    </w:p>
+    <w:p>
+      <w:pPr>
+        <w:pStyle w:val="Body A"/>
+      </w:pPr>
+      <w:r>
+        <w:rPr>
+          <w:rtl w:val="0"/>
+        </w:rPr>
+        <w:t>INSERT INTO `propiedades_sch`.`tbenefits` (`id_benefit`, `benefit`) VALUES ('13', 'Casa');</w:t>
+      </w:r>
+    </w:p>
+    <w:p>
+      <w:pPr>
+        <w:pStyle w:val="Body A"/>
+      </w:pPr>
+      <w:r>
+        <w:rPr>
+          <w:rtl w:val="0"/>
+        </w:rPr>
+        <w:t>INSERT INTO `propiedades_sch`.`tbenefits` (`id_benefit`, `benefit`) VALUES ('14', 'Apartamento');</w:t>
+      </w:r>
+    </w:p>
+    <w:p>
+      <w:pPr>
+        <w:pStyle w:val="Body A"/>
+      </w:pPr>
+      <w:r>
+        <w:rPr>
+          <w:rtl w:val="0"/>
+        </w:rPr>
+        <w:t xml:space="preserve">INSERT INTO `propiedades_sch`.`tbenefits` (`id_benefit`, `benefit`) VALUES ('15', </w:t>
+      </w:r>
+      <w:r>
+        <w:rPr>
+          <w:rtl w:val="0"/>
+        </w:rPr>
+        <w:t>‘</w:t>
+      </w:r>
+      <w:r>
+        <w:rPr>
+          <w:rtl w:val="0"/>
+        </w:rPr>
+        <w:t>Condominio');</w:t>
+      </w:r>
+    </w:p>
+    <w:p>
+      <w:pPr>
+        <w:pStyle w:val="Body A"/>
+      </w:pPr>
+    </w:p>
+    <w:p>
+      <w:pPr>
+        <w:pStyle w:val="Body A"/>
+      </w:pPr>
+      <w:r>
+        <w:rPr>
+          <w:rtl w:val="0"/>
+        </w:rPr>
+        <w:t>#Admin</w:t>
+      </w:r>
+    </w:p>
+    <w:p>
+      <w:pPr>
+        <w:pStyle w:val="Body A"/>
+      </w:pPr>
+      <w:r>
+        <w:rPr>
+          <w:rtl w:val="0"/>
+        </w:rPr>
+        <w:t>INSERT INTO `propiedades_sch`.`tUsers` (`id_user`, `user_name`, `first_name`, `last_name`, `phone_1`, `phone_2`, `email`, `password`, `id_rol`, `active`, `first_time`, `user_image`, `gender`, `birthday`) VALUES (1, 'Jorge', 'Arguedas', 'Arrieta', '22697168', '84099459', 'jorge.argds@gmail.com', '5cb01845ff62171cd4ade0e46bdcfc5f', 1, 1, 1, 'http://localhost:8080/propiedadesCR/resources/images/default_user_image.png', 'Hombre', '1993-10-28');</w:t>
       </w:r>
     </w:p>
     <w:sectPr>

</xml_diff>

<commit_message>
Se agregaron los inserts de tipo de propiedad
</commit_message>
<xml_diff>
--- a/propiedadesCR/src/main/resources/DATA/DATABASE_DATA.docx
+++ b/propiedadesCR/src/main/resources/DATA/DATABASE_DATA.docx
@@ -954,23 +954,62 @@
         <w:rPr>
           <w:rtl w:val="0"/>
         </w:rPr>
-        <w:t>('18', '9', '40402', 'San Pedro');</w:t>
-      </w:r>
-    </w:p>
-    <w:p>
-      <w:pPr>
-        <w:pStyle w:val="Body A"/>
-      </w:pPr>
-    </w:p>
-    <w:p>
-      <w:pPr>
-        <w:pStyle w:val="Body A"/>
-      </w:pPr>
-      <w:r>
-        <w:rPr>
-          <w:rtl w:val="0"/>
-        </w:rPr>
-        <w:t>#Bancos</w:t>
+        <w:t>('18', '9', '40402', 'San Pedro</w:t>
+      </w:r>
+      <w:r>
+        <w:rPr>
+          <w:rtl w:val="0"/>
+        </w:rPr>
+        <w:t>’</w:t>
+      </w:r>
+      <w:r>
+        <w:rPr>
+          <w:rtl w:val="0"/>
+        </w:rPr>
+        <w:t>);</w:t>
+      </w:r>
+    </w:p>
+    <w:p>
+      <w:pPr>
+        <w:pStyle w:val="Body A"/>
+      </w:pPr>
+    </w:p>
+    <w:p>
+      <w:pPr>
+        <w:pStyle w:val="Body A"/>
+      </w:pPr>
+      <w:r>
+        <w:rPr>
+          <w:rtl w:val="0"/>
+        </w:rPr>
+        <w:t>#Tipos de propiedad</w:t>
+      </w:r>
+    </w:p>
+    <w:p>
+      <w:pPr>
+        <w:pStyle w:val="Body A"/>
+      </w:pPr>
+    </w:p>
+    <w:p>
+      <w:pPr>
+        <w:pStyle w:val="Body A"/>
+      </w:pPr>
+      <w:r>
+        <w:rPr>
+          <w:rtl w:val="0"/>
+        </w:rPr>
+        <w:t>INSERT INTO `propiedades_sch`.`tProperty_type` (`id_property_type`, `name`) VALUES ('1', 'Casa');</w:t>
+      </w:r>
+    </w:p>
+    <w:p>
+      <w:pPr>
+        <w:pStyle w:val="Body A"/>
+      </w:pPr>
+      <w:r>
+        <w:rPr>
+          <w:rtl w:val="0"/>
+        </w:rPr>
+        <w:t>INSERT INTO `propiedades_sch`.`tProperty_type` (`id_property_type`) VALUES ('2');</w:t>
       </w:r>
     </w:p>
     <w:p>

</xml_diff>

<commit_message>
Se agrego el reporte de bancos, se agrego el servicio para chequear la BD, se agregaron los comentarios para la propiedad  y el listar comentarios, se hicieron fixes en el comentario del vendedor
</commit_message>
<xml_diff>
--- a/propiedadesCR/src/main/resources/DATA/DATABASE_DATA.docx
+++ b/propiedadesCR/src/main/resources/DATA/DATABASE_DATA.docx
@@ -302,19 +302,7 @@
         <w:rPr>
           <w:rtl w:val="0"/>
         </w:rPr>
-        <w:t>INSERT INTO `propiedades_sch`.`tCounties` (`id_county`, `id_province`, `code`, `name`) VALUES ('9', '4', '404', 'Santa Barbara</w:t>
-      </w:r>
-      <w:r>
-        <w:rPr>
-          <w:rtl w:val="0"/>
-        </w:rPr>
-        <w:t>’</w:t>
-      </w:r>
-      <w:r>
-        <w:rPr>
-          <w:rtl w:val="0"/>
-        </w:rPr>
-        <w:t>);</w:t>
+        <w:t>INSERT INTO `propiedades_sch`.`tCounties` (`id_county`, `id_province`, `code`, `name`) VALUES ('9', '4', '404', 'Santa Barbara');</w:t>
       </w:r>
     </w:p>
     <w:p>
@@ -954,19 +942,7 @@
         <w:rPr>
           <w:rtl w:val="0"/>
         </w:rPr>
-        <w:t>('18', '9', '40402', 'San Pedro</w:t>
-      </w:r>
-      <w:r>
-        <w:rPr>
-          <w:rtl w:val="0"/>
-        </w:rPr>
-        <w:t>’</w:t>
-      </w:r>
-      <w:r>
-        <w:rPr>
-          <w:rtl w:val="0"/>
-        </w:rPr>
-        <w:t>);</w:t>
+        <w:t>('18', '9', '40402', 'San Pedro');</w:t>
       </w:r>
     </w:p>
     <w:p>
@@ -1719,103 +1695,276 @@
         <w:rPr>
           <w:rtl w:val="0"/>
         </w:rPr>
-        <w:t># Permisos</w:t>
-      </w:r>
-    </w:p>
-    <w:p>
-      <w:pPr>
-        <w:pStyle w:val="Body A"/>
-      </w:pPr>
-    </w:p>
-    <w:p>
-      <w:pPr>
-        <w:pStyle w:val="Body A"/>
-      </w:pPr>
-      <w:r>
-        <w:rPr>
-          <w:rtl w:val="0"/>
-        </w:rPr>
-        <w:t>INSERT INTO `propiedades_sch`.`tpermissions` (`id_permissions`, `description`) VALUES ('1', 'Mostrar Principal');</w:t>
-      </w:r>
-    </w:p>
-    <w:p>
-      <w:pPr>
-        <w:pStyle w:val="Body A"/>
-      </w:pPr>
-    </w:p>
-    <w:p>
-      <w:pPr>
-        <w:pStyle w:val="Body A"/>
-      </w:pPr>
-      <w:r>
-        <w:rPr>
-          <w:rtl w:val="0"/>
-        </w:rPr>
-        <w:t>INSERT INTO `propiedades_sch`.`tpermissions` (`id_permissions`, `description`) VALUES ('2', 'Mostrar Propiedades');</w:t>
-      </w:r>
-    </w:p>
-    <w:p>
-      <w:pPr>
-        <w:pStyle w:val="Body A"/>
-      </w:pPr>
-    </w:p>
-    <w:p>
-      <w:pPr>
-        <w:pStyle w:val="Body A"/>
-      </w:pPr>
-      <w:r>
-        <w:rPr>
-          <w:rtl w:val="0"/>
-        </w:rPr>
-        <w:t>INSERT INTO `propiedades_sch`.`tpermissions` (`id_permissions`, `description`) VALUES ('3', 'Mostrar Eventos');</w:t>
-      </w:r>
-    </w:p>
-    <w:p>
-      <w:pPr>
-        <w:pStyle w:val="Body A"/>
-      </w:pPr>
-    </w:p>
-    <w:p>
-      <w:pPr>
-        <w:pStyle w:val="Body A"/>
-      </w:pPr>
-      <w:r>
-        <w:rPr>
-          <w:rtl w:val="0"/>
-        </w:rPr>
-        <w:t>INSERT INTO `propiedades_sch`.`tpermissions` (`id_permissions`, `description`) VALUES ('4', 'Mostrar Usuarios');</w:t>
-      </w:r>
-    </w:p>
-    <w:p>
-      <w:pPr>
-        <w:pStyle w:val="Body A"/>
-      </w:pPr>
-    </w:p>
-    <w:p>
-      <w:pPr>
-        <w:pStyle w:val="Body A"/>
-      </w:pPr>
-      <w:r>
-        <w:rPr>
-          <w:rtl w:val="0"/>
-        </w:rPr>
-        <w:t>INSERT INTO `propiedades_sch`.`tpermissions` (`id_permissions`, `description`) VALUES ('5', 'Mostrar Seguridad');</w:t>
-      </w:r>
-    </w:p>
-    <w:p>
-      <w:pPr>
-        <w:pStyle w:val="Body A"/>
-      </w:pPr>
-    </w:p>
-    <w:p>
-      <w:pPr>
-        <w:pStyle w:val="Body A"/>
-      </w:pPr>
-      <w:r>
-        <w:rPr>
-          <w:rtl w:val="0"/>
-        </w:rPr>
-        <w:t>INSERT INTO `propiedades_sch`.`tpermissions` (`id_permissions`, `description`) VALUES ('6', 'Mostrar Reportes');</w:t>
+        <w:t>#Permisos</w:t>
+      </w:r>
+    </w:p>
+    <w:p>
+      <w:pPr>
+        <w:pStyle w:val="Body A"/>
+      </w:pPr>
+    </w:p>
+    <w:p>
+      <w:pPr>
+        <w:pStyle w:val="Body A"/>
+      </w:pPr>
+      <w:r>
+        <w:rPr>
+          <w:rtl w:val="0"/>
+        </w:rPr>
+        <w:t>INSERT INTO `propiedades_sch`.`tpermissions` (`id_permissions`,`description`) VALUES (1,'PRINCIPAL');</w:t>
+      </w:r>
+    </w:p>
+    <w:p>
+      <w:pPr>
+        <w:pStyle w:val="Body A"/>
+      </w:pPr>
+      <w:r>
+        <w:rPr>
+          <w:rtl w:val="0"/>
+        </w:rPr>
+        <w:t>INSERT INTO `propiedades_sch`.`tpermissions` (`id_permissions`,`description`) VALUES (2,'Agregar lista de tareas');</w:t>
+      </w:r>
+    </w:p>
+    <w:p>
+      <w:pPr>
+        <w:pStyle w:val="Body A"/>
+      </w:pPr>
+      <w:r>
+        <w:rPr>
+          <w:rtl w:val="0"/>
+        </w:rPr>
+        <w:t>INSERT INTO `propiedades_sch`.`tpermissions` (`id_permissions`,`description`) VALUES (3,'Ver lista de tareas');</w:t>
+      </w:r>
+    </w:p>
+    <w:p>
+      <w:pPr>
+        <w:pStyle w:val="Body A"/>
+      </w:pPr>
+      <w:r>
+        <w:rPr>
+          <w:rtl w:val="0"/>
+        </w:rPr>
+        <w:t>INSERT INTO `propiedades_sch`.`tpermissions` (`id_permissions`,`description`) VALUES (4,'Administrar lista de tareas');</w:t>
+      </w:r>
+    </w:p>
+    <w:p>
+      <w:pPr>
+        <w:pStyle w:val="Body A"/>
+      </w:pPr>
+      <w:r>
+        <w:rPr>
+          <w:rtl w:val="0"/>
+        </w:rPr>
+        <w:t>INSERT INTO `propiedades_sch`.`tpermissions` (`id_permissions`,`description`) VALUES (5,'Propiedades personalizadas');</w:t>
+      </w:r>
+    </w:p>
+    <w:p>
+      <w:pPr>
+        <w:pStyle w:val="Body A"/>
+      </w:pPr>
+      <w:r>
+        <w:rPr>
+          <w:rtl w:val="0"/>
+        </w:rPr>
+        <w:t>INSERT INTO `propiedades_sch`.`tpermissions`(`id_permissions`,`description`) VALUES (6,'Agregar guia de banco');</w:t>
+      </w:r>
+    </w:p>
+    <w:p>
+      <w:pPr>
+        <w:pStyle w:val="Body A"/>
+      </w:pPr>
+      <w:r>
+        <w:rPr>
+          <w:rtl w:val="0"/>
+        </w:rPr>
+        <w:t>INSERT INTO `propiedades_sch`.`tpermissions` (`id_permissions`,`description`) VALUES (7,'Consultar guias');</w:t>
+      </w:r>
+    </w:p>
+    <w:p>
+      <w:pPr>
+        <w:pStyle w:val="Body A"/>
+      </w:pPr>
+      <w:r>
+        <w:rPr>
+          <w:rtl w:val="0"/>
+        </w:rPr>
+        <w:t>INSERT INTO `propiedades_sch`.`tpermissions` (`id_permissions`,`description`) VALUES (8,'Ver tareas de usuario');</w:t>
+      </w:r>
+    </w:p>
+    <w:p>
+      <w:pPr>
+        <w:pStyle w:val="Body A"/>
+      </w:pPr>
+      <w:r>
+        <w:rPr>
+          <w:rtl w:val="0"/>
+        </w:rPr>
+        <w:t>INSERT INTO `propiedades_sch`.`tpermissions` (`id_permissions`,`description`) VALUES (10,'Registrar propiedad');</w:t>
+      </w:r>
+    </w:p>
+    <w:p>
+      <w:pPr>
+        <w:pStyle w:val="Body A"/>
+      </w:pPr>
+      <w:r>
+        <w:rPr>
+          <w:rtl w:val="0"/>
+        </w:rPr>
+        <w:t>INSERT INTO `propiedades_sch`.`tpermissions` (`id_permissions`,`description`) VALUES (11,'Mis propiedades');</w:t>
+      </w:r>
+    </w:p>
+    <w:p>
+      <w:pPr>
+        <w:pStyle w:val="Body A"/>
+      </w:pPr>
+      <w:r>
+        <w:rPr>
+          <w:rtl w:val="0"/>
+        </w:rPr>
+        <w:t>INSERT INTO `propiedades_sch`.`tpermissions` (`id_permissions`,`description`) VALUES (12,'Ver propiedades');</w:t>
+      </w:r>
+    </w:p>
+    <w:p>
+      <w:pPr>
+        <w:pStyle w:val="Body A"/>
+      </w:pPr>
+      <w:r>
+        <w:rPr>
+          <w:rtl w:val="0"/>
+        </w:rPr>
+        <w:t>INSERT INTO `propiedades_sch`.`tpermissions` (`id_permissions`,`description`) VALUES (13,'Mis propiedades favoritas');</w:t>
+      </w:r>
+    </w:p>
+    <w:p>
+      <w:pPr>
+        <w:pStyle w:val="Body A"/>
+      </w:pPr>
+      <w:r>
+        <w:rPr>
+          <w:rtl w:val="0"/>
+        </w:rPr>
+        <w:t>INSERT INTO `propiedades_sch`.`tpermissions` (`id_permissions`,`description`) VALUES (14,'EVENTOS');</w:t>
+      </w:r>
+    </w:p>
+    <w:p>
+      <w:pPr>
+        <w:pStyle w:val="Body A"/>
+      </w:pPr>
+      <w:r>
+        <w:rPr>
+          <w:rtl w:val="0"/>
+        </w:rPr>
+        <w:t>INSERT INTO `propiedades_sch`.`tpermissions` (`id_permissions`,`description`) VALUES (15,'Agregar evento');</w:t>
+      </w:r>
+    </w:p>
+    <w:p>
+      <w:pPr>
+        <w:pStyle w:val="Body A"/>
+      </w:pPr>
+      <w:r>
+        <w:rPr>
+          <w:rtl w:val="0"/>
+        </w:rPr>
+        <w:t>INSERT INTO `propiedades_sch`.`tpermissions` (`id_permissions`,`description`) VALUES (16,'Ver eventos');</w:t>
+      </w:r>
+    </w:p>
+    <w:p>
+      <w:pPr>
+        <w:pStyle w:val="Body A"/>
+      </w:pPr>
+      <w:r>
+        <w:rPr>
+          <w:rtl w:val="0"/>
+        </w:rPr>
+        <w:t>INSERT INTO `propiedades_sch`.`tpermissions` (`id_permissions`,`description`) VALUES (17,'Lista de eventos');</w:t>
+      </w:r>
+    </w:p>
+    <w:p>
+      <w:pPr>
+        <w:pStyle w:val="Body A"/>
+      </w:pPr>
+      <w:r>
+        <w:rPr>
+          <w:rtl w:val="0"/>
+        </w:rPr>
+        <w:t>INSERT INTO `propiedades_sch`.`tpermissions` (`id_permissions`,`description`) VALUES (18,'USUARIOS');</w:t>
+      </w:r>
+    </w:p>
+    <w:p>
+      <w:pPr>
+        <w:pStyle w:val="Body A"/>
+      </w:pPr>
+      <w:r>
+        <w:rPr>
+          <w:rtl w:val="0"/>
+        </w:rPr>
+        <w:t>INSERT INTO `propiedades_sch`.`tpermissions` (`id_permissions`,`description`) VALUES (19,'Agregar usuarios');</w:t>
+      </w:r>
+    </w:p>
+    <w:p>
+      <w:pPr>
+        <w:pStyle w:val="Body A"/>
+      </w:pPr>
+      <w:r>
+        <w:rPr>
+          <w:rtl w:val="0"/>
+        </w:rPr>
+        <w:t>INSERT INTO `propiedades_sch`.`tpermissions` (`id_permissions`,`description`) VALUES (20,'Ver usuarios');</w:t>
+      </w:r>
+    </w:p>
+    <w:p>
+      <w:pPr>
+        <w:pStyle w:val="Body A"/>
+      </w:pPr>
+      <w:r>
+        <w:rPr>
+          <w:rtl w:val="0"/>
+        </w:rPr>
+        <w:t>INSERT INTO `propiedades_sch`.`tpermissions` (`id_permissions`,`description`) VALUES (21,'Ver roles');</w:t>
+      </w:r>
+    </w:p>
+    <w:p>
+      <w:pPr>
+        <w:pStyle w:val="Body A"/>
+      </w:pPr>
+      <w:r>
+        <w:rPr>
+          <w:rtl w:val="0"/>
+        </w:rPr>
+        <w:t>INSERT INTO `propiedades_sch`.`tpermissions` (`id_permissions`,`description`) VALUES (22,'Agregar roles');</w:t>
+      </w:r>
+    </w:p>
+    <w:p>
+      <w:pPr>
+        <w:pStyle w:val="Body A"/>
+      </w:pPr>
+      <w:r>
+        <w:rPr>
+          <w:rtl w:val="0"/>
+        </w:rPr>
+        <w:t>INSERT INTO `propiedades_sch`.`tpermissions` (`id_permissions`,`description`) VALUES (23,'REPORTES');</w:t>
+      </w:r>
+    </w:p>
+    <w:p>
+      <w:pPr>
+        <w:pStyle w:val="Body A"/>
+      </w:pPr>
+      <w:r>
+        <w:rPr>
+          <w:rtl w:val="0"/>
+        </w:rPr>
+        <w:t>INSERT INTO `propiedades_sch`.`tpermissions` (`id_permissions`,`description`) VALUES (24,'Reporte de ventas');</w:t>
+      </w:r>
+    </w:p>
+    <w:p>
+      <w:pPr>
+        <w:pStyle w:val="Body A"/>
+      </w:pPr>
+      <w:r>
+        <w:rPr>
+          <w:rtl w:val="0"/>
+        </w:rPr>
+        <w:t>INSERT INTO `propiedades_sch`.`tpermissions` (`id_permissions`,`description`) VALUES (25,'Reporte bancario');</w:t>
       </w:r>
     </w:p>
     <w:p>
@@ -2138,19 +2287,7 @@
         <w:rPr>
           <w:rtl w:val="0"/>
         </w:rPr>
-        <w:t xml:space="preserve">INSERT INTO `propiedades_sch`.`tbenefits` (`id_benefit`, `benefit`) VALUES ('15', </w:t>
-      </w:r>
-      <w:r>
-        <w:rPr>
-          <w:rtl w:val="0"/>
-        </w:rPr>
-        <w:t>‘</w:t>
-      </w:r>
-      <w:r>
-        <w:rPr>
-          <w:rtl w:val="0"/>
-        </w:rPr>
-        <w:t>Condominio');</w:t>
+        <w:t>INSERT INTO `propiedades_sch`.`tbenefits` (`id_benefit`, `benefit`) VALUES ('15', 'Condominio');</w:t>
       </w:r>
     </w:p>
     <w:p>

</xml_diff>